<commit_message>
Neues Icon Doku angepasst
Signed-off-by: Luca456 <luca-katzenberger@t-online.de>
</commit_message>
<xml_diff>
--- a/Dokumentation/Dokumentation.docx
+++ b/Dokumentation/Dokumentation.docx
@@ -10,6 +10,7 @@
           <w:docPartUnique/>
         </w:docPartObj>
       </w:sdtPr>
+      <w:sdtEndPr/>
       <w:sdtContent>
         <w:p>
           <w:r>
@@ -469,6 +470,7 @@
                                   <w:dataBinding w:prefixMappings="xmlns:ns0='http://purl.org/dc/elements/1.1/' xmlns:ns1='http://schemas.openxmlformats.org/package/2006/metadata/core-properties' " w:xpath="/ns1:coreProperties[1]/ns0:subject[1]" w:storeItemID="{6C3C8BC8-F283-45AE-878A-BAB7291924A1}"/>
                                   <w:text/>
                                 </w:sdtPr>
+                                <w:sdtEndPr/>
                                 <w:sdtContent>
                                   <w:p>
                                     <w:pPr>
@@ -656,8 +658,6 @@
             </w:rPr>
             <w:t>sverzeichnis</w:t>
           </w:r>
-          <w:bookmarkStart w:id="0" w:name="_GoBack"/>
-          <w:bookmarkEnd w:id="0"/>
         </w:p>
         <w:p>
           <w:pPr>
@@ -694,7 +694,7 @@
             </w:rPr>
             <w:fldChar w:fldCharType="separate"/>
           </w:r>
-          <w:hyperlink w:anchor="_Toc453230" w:history="1">
+          <w:hyperlink w:anchor="_Toc545301" w:history="1">
             <w:r>
               <w:rPr>
                 <w:rStyle w:val="Hyperlink"/>
@@ -737,7 +737,7 @@
                 <w:noProof/>
                 <w:webHidden/>
               </w:rPr>
-              <w:instrText xml:space="preserve"> PAGEREF _Toc453230 \h </w:instrText>
+              <w:instrText xml:space="preserve"> PAGEREF _Toc545301 \h </w:instrText>
             </w:r>
             <w:r>
               <w:rPr>
@@ -782,7 +782,7 @@
               <w:lang w:eastAsia="de-DE"/>
             </w:rPr>
           </w:pPr>
-          <w:hyperlink w:anchor="_Toc453231" w:history="1">
+          <w:hyperlink w:anchor="_Toc545302" w:history="1">
             <w:r>
               <w:rPr>
                 <w:rStyle w:val="Hyperlink"/>
@@ -825,7 +825,7 @@
                 <w:noProof/>
                 <w:webHidden/>
               </w:rPr>
-              <w:instrText xml:space="preserve"> PAGEREF _Toc453231 \h </w:instrText>
+              <w:instrText xml:space="preserve"> PAGEREF _Toc545302 \h </w:instrText>
             </w:r>
             <w:r>
               <w:rPr>
@@ -870,7 +870,7 @@
               <w:lang w:eastAsia="de-DE"/>
             </w:rPr>
           </w:pPr>
-          <w:hyperlink w:anchor="_Toc453232" w:history="1">
+          <w:hyperlink w:anchor="_Toc545303" w:history="1">
             <w:r>
               <w:rPr>
                 <w:rStyle w:val="Hyperlink"/>
@@ -913,7 +913,7 @@
                 <w:noProof/>
                 <w:webHidden/>
               </w:rPr>
-              <w:instrText xml:space="preserve"> PAGEREF _Toc453232 \h </w:instrText>
+              <w:instrText xml:space="preserve"> PAGEREF _Toc545303 \h </w:instrText>
             </w:r>
             <w:r>
               <w:rPr>
@@ -958,7 +958,7 @@
               <w:lang w:eastAsia="de-DE"/>
             </w:rPr>
           </w:pPr>
-          <w:hyperlink w:anchor="_Toc453233" w:history="1">
+          <w:hyperlink w:anchor="_Toc545304" w:history="1">
             <w:r>
               <w:rPr>
                 <w:rStyle w:val="Hyperlink"/>
@@ -1001,7 +1001,7 @@
                 <w:noProof/>
                 <w:webHidden/>
               </w:rPr>
-              <w:instrText xml:space="preserve"> PAGEREF _Toc453233 \h </w:instrText>
+              <w:instrText xml:space="preserve"> PAGEREF _Toc545304 \h </w:instrText>
             </w:r>
             <w:r>
               <w:rPr>
@@ -1046,7 +1046,7 @@
               <w:lang w:eastAsia="de-DE"/>
             </w:rPr>
           </w:pPr>
-          <w:hyperlink w:anchor="_Toc453234" w:history="1">
+          <w:hyperlink w:anchor="_Toc545305" w:history="1">
             <w:r>
               <w:rPr>
                 <w:rStyle w:val="Hyperlink"/>
@@ -1089,7 +1089,7 @@
                 <w:noProof/>
                 <w:webHidden/>
               </w:rPr>
-              <w:instrText xml:space="preserve"> PAGEREF _Toc453234 \h </w:instrText>
+              <w:instrText xml:space="preserve"> PAGEREF _Toc545305 \h </w:instrText>
             </w:r>
             <w:r>
               <w:rPr>
@@ -1134,7 +1134,7 @@
               <w:lang w:eastAsia="de-DE"/>
             </w:rPr>
           </w:pPr>
-          <w:hyperlink w:anchor="_Toc453235" w:history="1">
+          <w:hyperlink w:anchor="_Toc545306" w:history="1">
             <w:r>
               <w:rPr>
                 <w:rStyle w:val="Hyperlink"/>
@@ -1177,7 +1177,7 @@
                 <w:noProof/>
                 <w:webHidden/>
               </w:rPr>
-              <w:instrText xml:space="preserve"> PAGEREF _Toc453235 \h </w:instrText>
+              <w:instrText xml:space="preserve"> PAGEREF _Toc545306 \h </w:instrText>
             </w:r>
             <w:r>
               <w:rPr>
@@ -1222,7 +1222,7 @@
               <w:lang w:eastAsia="de-DE"/>
             </w:rPr>
           </w:pPr>
-          <w:hyperlink w:anchor="_Toc453236" w:history="1">
+          <w:hyperlink w:anchor="_Toc545307" w:history="1">
             <w:r>
               <w:rPr>
                 <w:rStyle w:val="Hyperlink"/>
@@ -1265,7 +1265,7 @@
                 <w:noProof/>
                 <w:webHidden/>
               </w:rPr>
-              <w:instrText xml:space="preserve"> PAGEREF _Toc453236 \h </w:instrText>
+              <w:instrText xml:space="preserve"> PAGEREF _Toc545307 \h </w:instrText>
             </w:r>
             <w:r>
               <w:rPr>
@@ -1310,7 +1310,7 @@
               <w:lang w:eastAsia="de-DE"/>
             </w:rPr>
           </w:pPr>
-          <w:hyperlink w:anchor="_Toc453237" w:history="1">
+          <w:hyperlink w:anchor="_Toc545308" w:history="1">
             <w:r>
               <w:rPr>
                 <w:rStyle w:val="Hyperlink"/>
@@ -1353,7 +1353,7 @@
                 <w:noProof/>
                 <w:webHidden/>
               </w:rPr>
-              <w:instrText xml:space="preserve"> PAGEREF _Toc453237 \h </w:instrText>
+              <w:instrText xml:space="preserve"> PAGEREF _Toc545308 \h </w:instrText>
             </w:r>
             <w:r>
               <w:rPr>
@@ -1398,7 +1398,7 @@
               <w:lang w:eastAsia="de-DE"/>
             </w:rPr>
           </w:pPr>
-          <w:hyperlink w:anchor="_Toc453238" w:history="1">
+          <w:hyperlink w:anchor="_Toc545309" w:history="1">
             <w:r>
               <w:rPr>
                 <w:rStyle w:val="Hyperlink"/>
@@ -1441,7 +1441,7 @@
                 <w:noProof/>
                 <w:webHidden/>
               </w:rPr>
-              <w:instrText xml:space="preserve"> PAGEREF _Toc453238 \h </w:instrText>
+              <w:instrText xml:space="preserve"> PAGEREF _Toc545309 \h </w:instrText>
             </w:r>
             <w:r>
               <w:rPr>
@@ -1486,7 +1486,7 @@
               <w:lang w:eastAsia="de-DE"/>
             </w:rPr>
           </w:pPr>
-          <w:hyperlink w:anchor="_Toc453239" w:history="1">
+          <w:hyperlink w:anchor="_Toc545310" w:history="1">
             <w:r>
               <w:rPr>
                 <w:rStyle w:val="Hyperlink"/>
@@ -1529,7 +1529,7 @@
                 <w:noProof/>
                 <w:webHidden/>
               </w:rPr>
-              <w:instrText xml:space="preserve"> PAGEREF _Toc453239 \h </w:instrText>
+              <w:instrText xml:space="preserve"> PAGEREF _Toc545310 \h </w:instrText>
             </w:r>
             <w:r>
               <w:rPr>
@@ -1574,7 +1574,7 @@
               <w:lang w:eastAsia="de-DE"/>
             </w:rPr>
           </w:pPr>
-          <w:hyperlink w:anchor="_Toc453240" w:history="1">
+          <w:hyperlink w:anchor="_Toc545311" w:history="1">
             <w:r>
               <w:rPr>
                 <w:rStyle w:val="Hyperlink"/>
@@ -1617,7 +1617,7 @@
                 <w:noProof/>
                 <w:webHidden/>
               </w:rPr>
-              <w:instrText xml:space="preserve"> PAGEREF _Toc453240 \h </w:instrText>
+              <w:instrText xml:space="preserve"> PAGEREF _Toc545311 \h </w:instrText>
             </w:r>
             <w:r>
               <w:rPr>
@@ -1662,7 +1662,7 @@
               <w:lang w:eastAsia="de-DE"/>
             </w:rPr>
           </w:pPr>
-          <w:hyperlink w:anchor="_Toc453241" w:history="1">
+          <w:hyperlink w:anchor="_Toc545312" w:history="1">
             <w:r>
               <w:rPr>
                 <w:rStyle w:val="Hyperlink"/>
@@ -1705,7 +1705,7 @@
                 <w:noProof/>
                 <w:webHidden/>
               </w:rPr>
-              <w:instrText xml:space="preserve"> PAGEREF _Toc453241 \h </w:instrText>
+              <w:instrText xml:space="preserve"> PAGEREF _Toc545312 \h </w:instrText>
             </w:r>
             <w:r>
               <w:rPr>
@@ -1750,7 +1750,7 @@
               <w:lang w:eastAsia="de-DE"/>
             </w:rPr>
           </w:pPr>
-          <w:hyperlink w:anchor="_Toc453242" w:history="1">
+          <w:hyperlink w:anchor="_Toc545313" w:history="1">
             <w:r>
               <w:rPr>
                 <w:rStyle w:val="Hyperlink"/>
@@ -1793,7 +1793,7 @@
                 <w:noProof/>
                 <w:webHidden/>
               </w:rPr>
-              <w:instrText xml:space="preserve"> PAGEREF _Toc453242 \h </w:instrText>
+              <w:instrText xml:space="preserve"> PAGEREF _Toc545313 \h </w:instrText>
             </w:r>
             <w:r>
               <w:rPr>
@@ -1838,7 +1838,7 @@
               <w:lang w:eastAsia="de-DE"/>
             </w:rPr>
           </w:pPr>
-          <w:hyperlink w:anchor="_Toc453243" w:history="1">
+          <w:hyperlink w:anchor="_Toc545314" w:history="1">
             <w:r>
               <w:rPr>
                 <w:rStyle w:val="Hyperlink"/>
@@ -1881,7 +1881,7 @@
                 <w:noProof/>
                 <w:webHidden/>
               </w:rPr>
-              <w:instrText xml:space="preserve"> PAGEREF _Toc453243 \h </w:instrText>
+              <w:instrText xml:space="preserve"> PAGEREF _Toc545314 \h </w:instrText>
             </w:r>
             <w:r>
               <w:rPr>
@@ -1926,7 +1926,7 @@
               <w:lang w:eastAsia="de-DE"/>
             </w:rPr>
           </w:pPr>
-          <w:hyperlink w:anchor="_Toc453244" w:history="1">
+          <w:hyperlink w:anchor="_Toc545315" w:history="1">
             <w:r>
               <w:rPr>
                 <w:rStyle w:val="Hyperlink"/>
@@ -1948,7 +1948,7 @@
                 <w:rStyle w:val="Hyperlink"/>
                 <w:noProof/>
               </w:rPr>
-              <w:t>Kontakte hinzufügen und löschen</w:t>
+              <w:t>Starten des Chatprogramms</w:t>
             </w:r>
             <w:r>
               <w:rPr>
@@ -1969,7 +1969,7 @@
                 <w:noProof/>
                 <w:webHidden/>
               </w:rPr>
-              <w:instrText xml:space="preserve"> PAGEREF _Toc453244 \h </w:instrText>
+              <w:instrText xml:space="preserve"> PAGEREF _Toc545315 \h </w:instrText>
             </w:r>
             <w:r>
               <w:rPr>
@@ -2014,7 +2014,7 @@
               <w:lang w:eastAsia="de-DE"/>
             </w:rPr>
           </w:pPr>
-          <w:hyperlink w:anchor="_Toc453245" w:history="1">
+          <w:hyperlink w:anchor="_Toc545316" w:history="1">
             <w:r>
               <w:rPr>
                 <w:rStyle w:val="Hyperlink"/>
@@ -2036,7 +2036,7 @@
                 <w:rStyle w:val="Hyperlink"/>
                 <w:noProof/>
               </w:rPr>
-              <w:t>Nachrichten Senden</w:t>
+              <w:t>Kontakte hinzufügen und löschen</w:t>
             </w:r>
             <w:r>
               <w:rPr>
@@ -2057,7 +2057,7 @@
                 <w:noProof/>
                 <w:webHidden/>
               </w:rPr>
-              <w:instrText xml:space="preserve"> PAGEREF _Toc453245 \h </w:instrText>
+              <w:instrText xml:space="preserve"> PAGEREF _Toc545316 \h </w:instrText>
             </w:r>
             <w:r>
               <w:rPr>
@@ -2102,7 +2102,7 @@
               <w:lang w:eastAsia="de-DE"/>
             </w:rPr>
           </w:pPr>
-          <w:hyperlink w:anchor="_Toc453246" w:history="1">
+          <w:hyperlink w:anchor="_Toc545317" w:history="1">
             <w:r>
               <w:rPr>
                 <w:rStyle w:val="Hyperlink"/>
@@ -2124,7 +2124,7 @@
                 <w:rStyle w:val="Hyperlink"/>
                 <w:noProof/>
               </w:rPr>
-              <w:t>Nachrichten löschen</w:t>
+              <w:t>Nachrichten Senden</w:t>
             </w:r>
             <w:r>
               <w:rPr>
@@ -2145,7 +2145,7 @@
                 <w:noProof/>
                 <w:webHidden/>
               </w:rPr>
-              <w:instrText xml:space="preserve"> PAGEREF _Toc453246 \h </w:instrText>
+              <w:instrText xml:space="preserve"> PAGEREF _Toc545317 \h </w:instrText>
             </w:r>
             <w:r>
               <w:rPr>
@@ -2190,7 +2190,7 @@
               <w:lang w:eastAsia="de-DE"/>
             </w:rPr>
           </w:pPr>
-          <w:hyperlink w:anchor="_Toc453247" w:history="1">
+          <w:hyperlink w:anchor="_Toc545318" w:history="1">
             <w:r>
               <w:rPr>
                 <w:rStyle w:val="Hyperlink"/>
@@ -2212,6 +2212,94 @@
                 <w:rStyle w:val="Hyperlink"/>
                 <w:noProof/>
               </w:rPr>
+              <w:t>Nachrichten empfangen</w:t>
+            </w:r>
+            <w:r>
+              <w:rPr>
+                <w:noProof/>
+                <w:webHidden/>
+              </w:rPr>
+              <w:tab/>
+            </w:r>
+            <w:r>
+              <w:rPr>
+                <w:noProof/>
+                <w:webHidden/>
+              </w:rPr>
+              <w:fldChar w:fldCharType="begin"/>
+            </w:r>
+            <w:r>
+              <w:rPr>
+                <w:noProof/>
+                <w:webHidden/>
+              </w:rPr>
+              <w:instrText xml:space="preserve"> PAGEREF _Toc545318 \h </w:instrText>
+            </w:r>
+            <w:r>
+              <w:rPr>
+                <w:noProof/>
+                <w:webHidden/>
+              </w:rPr>
+            </w:r>
+            <w:r>
+              <w:rPr>
+                <w:noProof/>
+                <w:webHidden/>
+              </w:rPr>
+              <w:fldChar w:fldCharType="separate"/>
+            </w:r>
+            <w:r>
+              <w:rPr>
+                <w:noProof/>
+                <w:webHidden/>
+              </w:rPr>
+              <w:t>8</w:t>
+            </w:r>
+            <w:r>
+              <w:rPr>
+                <w:noProof/>
+                <w:webHidden/>
+              </w:rPr>
+              <w:fldChar w:fldCharType="end"/>
+            </w:r>
+          </w:hyperlink>
+        </w:p>
+        <w:p>
+          <w:pPr>
+            <w:pStyle w:val="Verzeichnis2"/>
+            <w:tabs>
+              <w:tab w:val="left" w:pos="660"/>
+              <w:tab w:val="right" w:leader="dot" w:pos="9062"/>
+            </w:tabs>
+            <w:rPr>
+              <w:rFonts w:asciiTheme="minorHAnsi" w:eastAsiaTheme="minorEastAsia" w:hAnsiTheme="minorHAnsi"/>
+              <w:noProof/>
+              <w:sz w:val="22"/>
+              <w:lang w:eastAsia="de-DE"/>
+            </w:rPr>
+          </w:pPr>
+          <w:hyperlink w:anchor="_Toc545319" w:history="1">
+            <w:r>
+              <w:rPr>
+                <w:rStyle w:val="Hyperlink"/>
+                <w:noProof/>
+              </w:rPr>
+              <w:t>5.</w:t>
+            </w:r>
+            <w:r>
+              <w:rPr>
+                <w:rFonts w:asciiTheme="minorHAnsi" w:eastAsiaTheme="minorEastAsia" w:hAnsiTheme="minorHAnsi"/>
+                <w:noProof/>
+                <w:sz w:val="22"/>
+                <w:lang w:eastAsia="de-DE"/>
+              </w:rPr>
+              <w:tab/>
+            </w:r>
+            <w:r>
+              <w:rPr>
+                <w:rStyle w:val="Hyperlink"/>
+                <w:noProof/>
+              </w:rPr>
               <w:t>Speicherung</w:t>
             </w:r>
             <w:r>
@@ -2233,7 +2321,7 @@
                 <w:noProof/>
                 <w:webHidden/>
               </w:rPr>
-              <w:instrText xml:space="preserve"> PAGEREF _Toc453247 \h </w:instrText>
+              <w:instrText xml:space="preserve"> PAGEREF _Toc545319 \h </w:instrText>
             </w:r>
             <w:r>
               <w:rPr>
@@ -2253,7 +2341,95 @@
                 <w:noProof/>
                 <w:webHidden/>
               </w:rPr>
-              <w:t>8</w:t>
+              <w:t>9</w:t>
+            </w:r>
+            <w:r>
+              <w:rPr>
+                <w:noProof/>
+                <w:webHidden/>
+              </w:rPr>
+              <w:fldChar w:fldCharType="end"/>
+            </w:r>
+          </w:hyperlink>
+        </w:p>
+        <w:p>
+          <w:pPr>
+            <w:pStyle w:val="Verzeichnis2"/>
+            <w:tabs>
+              <w:tab w:val="left" w:pos="660"/>
+              <w:tab w:val="right" w:leader="dot" w:pos="9062"/>
+            </w:tabs>
+            <w:rPr>
+              <w:rFonts w:asciiTheme="minorHAnsi" w:eastAsiaTheme="minorEastAsia" w:hAnsiTheme="minorHAnsi"/>
+              <w:noProof/>
+              <w:sz w:val="22"/>
+              <w:lang w:eastAsia="de-DE"/>
+            </w:rPr>
+          </w:pPr>
+          <w:hyperlink w:anchor="_Toc545320" w:history="1">
+            <w:r>
+              <w:rPr>
+                <w:rStyle w:val="Hyperlink"/>
+                <w:noProof/>
+              </w:rPr>
+              <w:t>6.</w:t>
+            </w:r>
+            <w:r>
+              <w:rPr>
+                <w:rFonts w:asciiTheme="minorHAnsi" w:eastAsiaTheme="minorEastAsia" w:hAnsiTheme="minorHAnsi"/>
+                <w:noProof/>
+                <w:sz w:val="22"/>
+                <w:lang w:eastAsia="de-DE"/>
+              </w:rPr>
+              <w:tab/>
+            </w:r>
+            <w:r>
+              <w:rPr>
+                <w:rStyle w:val="Hyperlink"/>
+                <w:noProof/>
+              </w:rPr>
+              <w:t>Fehlerbehebung</w:t>
+            </w:r>
+            <w:r>
+              <w:rPr>
+                <w:noProof/>
+                <w:webHidden/>
+              </w:rPr>
+              <w:tab/>
+            </w:r>
+            <w:r>
+              <w:rPr>
+                <w:noProof/>
+                <w:webHidden/>
+              </w:rPr>
+              <w:fldChar w:fldCharType="begin"/>
+            </w:r>
+            <w:r>
+              <w:rPr>
+                <w:noProof/>
+                <w:webHidden/>
+              </w:rPr>
+              <w:instrText xml:space="preserve"> PAGEREF _Toc545320 \h </w:instrText>
+            </w:r>
+            <w:r>
+              <w:rPr>
+                <w:noProof/>
+                <w:webHidden/>
+              </w:rPr>
+            </w:r>
+            <w:r>
+              <w:rPr>
+                <w:noProof/>
+                <w:webHidden/>
+              </w:rPr>
+              <w:fldChar w:fldCharType="separate"/>
+            </w:r>
+            <w:r>
+              <w:rPr>
+                <w:noProof/>
+                <w:webHidden/>
+              </w:rPr>
+              <w:t>9</w:t>
             </w:r>
             <w:r>
               <w:rPr>
@@ -2278,7 +2454,7 @@
               <w:lang w:eastAsia="de-DE"/>
             </w:rPr>
           </w:pPr>
-          <w:hyperlink w:anchor="_Toc453248" w:history="1">
+          <w:hyperlink w:anchor="_Toc545321" w:history="1">
             <w:r>
               <w:rPr>
                 <w:rStyle w:val="Hyperlink"/>
@@ -2321,7 +2497,7 @@
                 <w:noProof/>
                 <w:webHidden/>
               </w:rPr>
-              <w:instrText xml:space="preserve"> PAGEREF _Toc453248 \h </w:instrText>
+              <w:instrText xml:space="preserve"> PAGEREF _Toc545321 \h </w:instrText>
             </w:r>
             <w:r>
               <w:rPr>
@@ -2341,7 +2517,7 @@
                 <w:noProof/>
                 <w:webHidden/>
               </w:rPr>
-              <w:t>9</w:t>
+              <w:t>10</w:t>
             </w:r>
             <w:r>
               <w:rPr>
@@ -2366,7 +2542,7 @@
               <w:lang w:eastAsia="de-DE"/>
             </w:rPr>
           </w:pPr>
-          <w:hyperlink w:anchor="_Toc453249" w:history="1">
+          <w:hyperlink w:anchor="_Toc545322" w:history="1">
             <w:r>
               <w:rPr>
                 <w:rStyle w:val="Hyperlink"/>
@@ -2409,7 +2585,7 @@
                 <w:noProof/>
                 <w:webHidden/>
               </w:rPr>
-              <w:instrText xml:space="preserve"> PAGEREF _Toc453249 \h </w:instrText>
+              <w:instrText xml:space="preserve"> PAGEREF _Toc545322 \h </w:instrText>
             </w:r>
             <w:r>
               <w:rPr>
@@ -2429,7 +2605,7 @@
                 <w:noProof/>
                 <w:webHidden/>
               </w:rPr>
-              <w:t>10</w:t>
+              <w:t>11</w:t>
             </w:r>
             <w:r>
               <w:rPr>
@@ -2455,12 +2631,14 @@
       <w:r>
         <w:br w:type="page"/>
       </w:r>
+      <w:bookmarkStart w:id="0" w:name="_GoBack"/>
+      <w:bookmarkEnd w:id="0"/>
     </w:p>
     <w:p>
       <w:pPr>
         <w:pStyle w:val="berschrift1"/>
       </w:pPr>
-      <w:bookmarkStart w:id="1" w:name="_Toc453230"/>
+      <w:bookmarkStart w:id="1" w:name="_Toc545301"/>
       <w:r>
         <w:lastRenderedPageBreak/>
         <w:t>Technische</w:t>
@@ -2474,7 +2652,7 @@
       <w:pPr>
         <w:pStyle w:val="berschrift2"/>
       </w:pPr>
-      <w:bookmarkStart w:id="2" w:name="_Toc453231"/>
+      <w:bookmarkStart w:id="2" w:name="_Toc545302"/>
       <w:r>
         <w:t xml:space="preserve">Die </w:t>
       </w:r>
@@ -2496,7 +2674,7 @@
       <w:pPr>
         <w:pStyle w:val="berschrift3"/>
       </w:pPr>
-      <w:bookmarkStart w:id="3" w:name="_Toc453232"/>
+      <w:bookmarkStart w:id="3" w:name="_Toc545303"/>
       <w:r>
         <w:t>Festlegen eines Usernames</w:t>
       </w:r>
@@ -2677,7 +2855,7 @@
       <w:pPr>
         <w:pStyle w:val="berschrift3"/>
       </w:pPr>
-      <w:bookmarkStart w:id="4" w:name="_Toc453233"/>
+      <w:bookmarkStart w:id="4" w:name="_Toc545304"/>
       <w:r>
         <w:t>Senden einer Nachricht</w:t>
       </w:r>
@@ -3070,7 +3248,7 @@
       <w:pPr>
         <w:pStyle w:val="berschrift3"/>
       </w:pPr>
-      <w:bookmarkStart w:id="5" w:name="_Toc453234"/>
+      <w:bookmarkStart w:id="5" w:name="_Toc545305"/>
       <w:r>
         <w:t>Empfangen einer Nachricht</w:t>
       </w:r>
@@ -3322,7 +3500,7 @@
       <w:pPr>
         <w:pStyle w:val="berschrift3"/>
       </w:pPr>
-      <w:bookmarkStart w:id="6" w:name="_Toc453235"/>
+      <w:bookmarkStart w:id="6" w:name="_Toc545306"/>
       <w:r>
         <w:t>Speicherung</w:t>
       </w:r>
@@ -3482,14 +3660,36 @@
       <w:r>
         <w:t xml:space="preserve">Abbildung </w:t>
       </w:r>
-      <w:fldSimple w:instr=" SEQ Abbildung \* ARABIC ">
-        <w:r>
-          <w:rPr>
-            <w:noProof/>
-          </w:rPr>
-          <w:t>1</w:t>
-        </w:r>
-      </w:fldSimple>
+      <w:r>
+        <w:rPr>
+          <w:noProof/>
+        </w:rPr>
+        <w:fldChar w:fldCharType="begin"/>
+      </w:r>
+      <w:r>
+        <w:rPr>
+          <w:noProof/>
+        </w:rPr>
+        <w:instrText xml:space="preserve"> SEQ Abbildung \* ARABIC </w:instrText>
+      </w:r>
+      <w:r>
+        <w:rPr>
+          <w:noProof/>
+        </w:rPr>
+        <w:fldChar w:fldCharType="separate"/>
+      </w:r>
+      <w:r>
+        <w:rPr>
+          <w:noProof/>
+        </w:rPr>
+        <w:t>1</w:t>
+      </w:r>
+      <w:r>
+        <w:rPr>
+          <w:noProof/>
+        </w:rPr>
+        <w:fldChar w:fldCharType="end"/>
+      </w:r>
       <w:bookmarkEnd w:id="7"/>
       <w:r>
         <w:t>: Muster-</w:t>
@@ -3755,7 +3955,7 @@
       <w:pPr>
         <w:pStyle w:val="berschrift2"/>
       </w:pPr>
-      <w:bookmarkStart w:id="8" w:name="_Toc453236"/>
+      <w:bookmarkStart w:id="8" w:name="_Toc545307"/>
       <w:r>
         <w:t>Weitere Funktionen des Programms</w:t>
       </w:r>
@@ -3765,7 +3965,7 @@
       <w:pPr>
         <w:pStyle w:val="berschrift3"/>
       </w:pPr>
-      <w:bookmarkStart w:id="9" w:name="_Toc453237"/>
+      <w:bookmarkStart w:id="9" w:name="_Toc545308"/>
       <w:r>
         <w:t>Chatten mit mehreren Personen parallel</w:t>
       </w:r>
@@ -3815,7 +4015,7 @@
       <w:pPr>
         <w:pStyle w:val="berschrift3"/>
       </w:pPr>
-      <w:bookmarkStart w:id="10" w:name="_Toc453238"/>
+      <w:bookmarkStart w:id="10" w:name="_Toc545309"/>
       <w:r>
         <w:t>Kontakte hinzufügen und löschen</w:t>
       </w:r>
@@ -3915,7 +4115,7 @@
       <w:pPr>
         <w:pStyle w:val="berschrift3"/>
       </w:pPr>
-      <w:bookmarkStart w:id="11" w:name="_Toc453239"/>
+      <w:bookmarkStart w:id="11" w:name="_Toc545310"/>
       <w:r>
         <w:t>Fehlerabsicherung</w:t>
       </w:r>
@@ -3962,7 +4162,7 @@
       <w:pPr>
         <w:pStyle w:val="berschrift2"/>
       </w:pPr>
-      <w:bookmarkStart w:id="12" w:name="_Toc453240"/>
+      <w:bookmarkStart w:id="12" w:name="_Toc545311"/>
       <w:r>
         <w:lastRenderedPageBreak/>
         <w:t>Die Oberfläche</w:t>
@@ -3973,7 +4173,7 @@
       <w:pPr>
         <w:pStyle w:val="berschrift3"/>
       </w:pPr>
-      <w:bookmarkStart w:id="13" w:name="_Toc453241"/>
+      <w:bookmarkStart w:id="13" w:name="_Toc545312"/>
       <w:r>
         <w:t>Die Hauptoberfläche</w:t>
       </w:r>
@@ -4529,14 +4729,36 @@
       <w:r>
         <w:t xml:space="preserve">    Abbildung </w:t>
       </w:r>
-      <w:fldSimple w:instr=" SEQ Abbildung \* ARABIC ">
-        <w:r>
-          <w:rPr>
-            <w:noProof/>
-          </w:rPr>
-          <w:t>2</w:t>
-        </w:r>
-      </w:fldSimple>
+      <w:r>
+        <w:rPr>
+          <w:noProof/>
+        </w:rPr>
+        <w:fldChar w:fldCharType="begin"/>
+      </w:r>
+      <w:r>
+        <w:rPr>
+          <w:noProof/>
+        </w:rPr>
+        <w:instrText xml:space="preserve"> SEQ Abbildung \* ARABIC </w:instrText>
+      </w:r>
+      <w:r>
+        <w:rPr>
+          <w:noProof/>
+        </w:rPr>
+        <w:fldChar w:fldCharType="separate"/>
+      </w:r>
+      <w:r>
+        <w:rPr>
+          <w:noProof/>
+        </w:rPr>
+        <w:t>2</w:t>
+      </w:r>
+      <w:r>
+        <w:rPr>
+          <w:noProof/>
+        </w:rPr>
+        <w:fldChar w:fldCharType="end"/>
+      </w:r>
       <w:bookmarkEnd w:id="14"/>
       <w:r>
         <w:t>: Oberfläche des Chatprogramms</w:t>
@@ -4546,7 +4768,7 @@
       <w:pPr>
         <w:pStyle w:val="berschrift3"/>
       </w:pPr>
-      <w:bookmarkStart w:id="15" w:name="_Toc453242"/>
+      <w:bookmarkStart w:id="15" w:name="_Toc545313"/>
       <w:r>
         <w:t>Die Benutzer-</w:t>
       </w:r>
@@ -4625,7 +4847,7 @@
       <w:pPr>
         <w:pStyle w:val="berschrift1"/>
       </w:pPr>
-      <w:bookmarkStart w:id="16" w:name="_Toc453243"/>
+      <w:bookmarkStart w:id="16" w:name="_Toc545314"/>
       <w:r>
         <w:lastRenderedPageBreak/>
         <w:t>Anwenderdokumentation</w:t>
@@ -4641,11 +4863,29 @@
       <w:pPr>
         <w:pStyle w:val="berschrift2"/>
       </w:pPr>
-      <w:bookmarkStart w:id="17" w:name="_Toc453244"/>
+      <w:bookmarkStart w:id="17" w:name="_Toc545315"/>
+      <w:r>
+        <w:t>Starten des Chatprogramms</w:t>
+      </w:r>
+      <w:bookmarkEnd w:id="17"/>
+    </w:p>
+    <w:p>
+      <w:r>
+        <w:t xml:space="preserve">Wird das Programm zum ersten Mal gestartet, muss ein Username eingegeben werden. Dieser muss zwischen 3 und 20 Zeichen lang sein und kann im Nachhinein nicht mehr geändert werden. </w:t>
+      </w:r>
+      <w:r>
+        <w:t>Bei allen folgenden Programmstarts werden alle Daten automatisch geladen.</w:t>
+      </w:r>
+    </w:p>
+    <w:p>
+      <w:pPr>
+        <w:pStyle w:val="berschrift2"/>
+      </w:pPr>
+      <w:bookmarkStart w:id="18" w:name="_Toc545316"/>
       <w:r>
         <w:t>Kontakte hinzufügen und löschen</w:t>
       </w:r>
-      <w:bookmarkEnd w:id="17"/>
+      <w:bookmarkEnd w:id="18"/>
     </w:p>
     <w:p>
       <w:r>
@@ -4656,45 +4896,135 @@
       <w:pPr>
         <w:pStyle w:val="berschrift2"/>
       </w:pPr>
-      <w:bookmarkStart w:id="18" w:name="_Toc453245"/>
+      <w:bookmarkStart w:id="19" w:name="_Toc545317"/>
       <w:r>
         <w:t>Nachrichten Senden</w:t>
       </w:r>
-      <w:bookmarkEnd w:id="18"/>
-    </w:p>
-    <w:p>
-      <w:r>
-        <w:t>Gesendet werden, können nur Textnachrichten, die jedoch nicht in der Zeichenanzahl beschränkt sind. Um eine Nachricht zu verschicken muss der Text zunächst in die große TextBox eingegeben und der Kontakt, an den die Nachricht gesendet werden soll, ausgewählt werden. Anschließend kann die Nachricht wahlweise über den Button „Senden“ oder das Drücken der ENTER-Taste abgeschickt werden und wird im Nachrichtenverlauf dargestellt. Das Versenden von Nachrichten, ohne dass ein Kontakt ausgewählt ist, ist nicht möglich.</w:t>
+      <w:bookmarkEnd w:id="19"/>
+    </w:p>
+    <w:p>
+      <w:r>
+        <w:t xml:space="preserve">Es </w:t>
+      </w:r>
+      <w:r>
+        <w:t>können nur Textnachrichten</w:t>
+      </w:r>
+      <w:r>
+        <w:t xml:space="preserve"> versendet werden</w:t>
+      </w:r>
+      <w:r>
+        <w:t>, die jedoch nicht in der Zeichenanzahl beschränkt sind. Um eine Nachricht zu verschicken muss der Text zunächst in die große TextBox eingegeben und der Kontakt, an den die Nachricht gesendet werden soll, ausgewählt werden. Anschließend kann die Nachricht wahlweise über den Button „Senden“ oder das Drücken der ENTER-Taste abgeschickt werden</w:t>
+      </w:r>
+      <w:r>
+        <w:t>. Anschließend wird sie im</w:t>
+      </w:r>
+      <w:r>
+        <w:t xml:space="preserve"> Nachrichtenverlauf </w:t>
+      </w:r>
+      <w:r>
+        <w:t xml:space="preserve">oberhalb der TextBox </w:t>
+      </w:r>
+      <w:r>
+        <w:t xml:space="preserve">dargestellt. </w:t>
+      </w:r>
+      <w:r>
+        <w:t>Es ist nicht möglich</w:t>
+      </w:r>
+      <w:r>
+        <w:t xml:space="preserve"> Nachrichten</w:t>
+      </w:r>
+      <w:r>
+        <w:t xml:space="preserve"> zu verschicken</w:t>
+      </w:r>
+      <w:r>
+        <w:t xml:space="preserve">, ohne dass ein Kontakt </w:t>
+      </w:r>
+      <w:r>
+        <w:t>ausgewählt ist.</w:t>
       </w:r>
     </w:p>
     <w:p>
       <w:pPr>
         <w:pStyle w:val="berschrift2"/>
       </w:pPr>
-      <w:bookmarkStart w:id="19" w:name="_Toc453246"/>
-      <w:r>
-        <w:t>Nachrichten löschen</w:t>
-      </w:r>
-      <w:bookmarkEnd w:id="19"/>
-    </w:p>
-    <w:p>
-      <w:r>
-        <w:t>Erhält der Benutzer eine Nachricht wird er durch einen Benachrichtigungston und ein Popup darauf hingewiesen. Dem Text des Popups kann er direkt entnehmen, von welchem seiner Kontakte die Nachricht gekommen ist. Ist dieser Kontakt gerade ausgewählt, wird die empfangene Nachricht auch direkt angezeigt. Sollte der Sender einer Nachricht nicht in der Kontaktliste des Benutzers sein, erscheint ein Dialogfenster, das ihn auf die neue Nachricht hinweist. Der Benutzer kann sich daraufhin entscheiden, ob er den Sender, als neuen Kontakt, seiner Kontaktliste hinzufügen will, oder ob die Nachricht ignoriert werden soll.</w:t>
-      </w:r>
-    </w:p>
+      <w:bookmarkStart w:id="20" w:name="_Toc545318"/>
+      <w:r>
+        <w:t xml:space="preserve">Nachrichten </w:t>
+      </w:r>
+      <w:r>
+        <w:t>empfangen</w:t>
+      </w:r>
+      <w:bookmarkEnd w:id="20"/>
+    </w:p>
+    <w:p>
+      <w:r>
+        <w:t>Erhält der Benutzer eine Nachricht</w:t>
+      </w:r>
+      <w:r>
+        <w:t>,</w:t>
+      </w:r>
+      <w:r>
+        <w:t xml:space="preserve"> wird er durch einen Benachrichtigungston und ein Popup darauf hingewiesen. Dem Text des Popups kann er direkt entnehmen, von welchem seiner Kontakte die Nachricht gekommen ist. Ist dieser Kontakt gerade ausgewählt, wird die empfangene Nachricht auch </w:t>
+      </w:r>
+      <w:r>
+        <w:t>sofort angezeigt.</w:t>
+      </w:r>
+    </w:p>
+    <w:p>
+      <w:r>
+        <w:t>Sollte der Sender einer Nachricht nicht in der Kontaktliste des Benutzers sein, erscheint ein Dialogfenster, das ihn auf die neue Nachricht hinweist. Der Benutzer kann sich daraufhin entscheiden, ob er den Sender, als neuen Kontakt, seiner Kontaktliste hinzufügen will, oder ob die Nachricht ignoriert werden soll.</w:t>
+      </w:r>
+    </w:p>
+    <w:p/>
     <w:p>
       <w:pPr>
         <w:pStyle w:val="berschrift2"/>
       </w:pPr>
-      <w:bookmarkStart w:id="20" w:name="_Toc453247"/>
-      <w:r>
+      <w:bookmarkStart w:id="21" w:name="_Toc545319"/>
+      <w:r>
+        <w:lastRenderedPageBreak/>
         <w:t>Speicherung</w:t>
       </w:r>
-      <w:bookmarkEnd w:id="20"/>
-    </w:p>
-    <w:p>
-      <w:r>
-        <w:t>Empfange oder gesendete Nachrichten werden immer sofort in einem Backupfile gespeichert. Dadurch ist es möglich, dass mehrere Chats parallel geführt werden können und alte Nachrichten immer im Verlauf angezeigt werden. Darüber hinaus sind die Nachrichten auch nach einem Schließen und erneuten Öffnen des Programms noch verfügbar und werden nach dem Auswählen eines Kontakts im Verlauf dargestellt.</w:t>
+      <w:bookmarkEnd w:id="21"/>
+    </w:p>
+    <w:p>
+      <w:r>
+        <w:t xml:space="preserve">Empfange oder gesendete Nachrichten werden immer sofort in einem Backupfile gespeichert. Dadurch ist es möglich, dass mehrere Chats parallel geführt werden können und alte Nachrichten immer im Verlauf angezeigt werden. Darüber hinaus sind die Nachrichten auch nach </w:t>
+      </w:r>
+      <w:r>
+        <w:t>dem</w:t>
+      </w:r>
+      <w:r>
+        <w:t xml:space="preserve"> Schließen und erneuten Öffnen des Programms noch verfügbar und werden nach dem Auswählen eines Kontakts im Verlauf dargestellt.</w:t>
+      </w:r>
+    </w:p>
+    <w:p>
+      <w:r>
+        <w:t>Alle Daten werden in einer Datei namens Backupfile gespeichert. Dieses sollte deshalb nicht gelöscht werden.</w:t>
+      </w:r>
+    </w:p>
+    <w:p>
+      <w:pPr>
+        <w:pStyle w:val="berschrift2"/>
+      </w:pPr>
+      <w:bookmarkStart w:id="22" w:name="_Toc545320"/>
+      <w:r>
+        <w:t>Fehlerbehebung</w:t>
+      </w:r>
+      <w:bookmarkEnd w:id="22"/>
+    </w:p>
+    <w:p>
+      <w:r>
+        <w:t xml:space="preserve">Erscheinen während der Benutzung des Programms Fehlermeldungen, sollte der Benutzer den angezeigten Anweisungen folgen. </w:t>
+      </w:r>
+      <w:r>
+        <w:t xml:space="preserve">Sollten unvorhergesehene Fehler auftreten, kann es helfen das Backupfile </w:t>
+      </w:r>
+      <w:r>
+        <w:t xml:space="preserve">dennoch </w:t>
+      </w:r>
+      <w:r>
+        <w:t>zu löschen, wodurch das Programm auf Werkseinstellungen zurückgesetzt wird.</w:t>
       </w:r>
     </w:p>
     <w:p>
@@ -4710,12 +5040,12 @@
       <w:pPr>
         <w:pStyle w:val="berschrift1"/>
       </w:pPr>
-      <w:bookmarkStart w:id="21" w:name="_Toc453248"/>
+      <w:bookmarkStart w:id="23" w:name="_Toc545321"/>
       <w:r>
         <w:lastRenderedPageBreak/>
         <w:t>Lastenheft</w:t>
       </w:r>
-      <w:bookmarkEnd w:id="21"/>
+      <w:bookmarkEnd w:id="23"/>
     </w:p>
     <w:p>
       <w:pPr>
@@ -4730,12 +5060,12 @@
       <w:pPr>
         <w:pStyle w:val="berschrift1"/>
       </w:pPr>
-      <w:bookmarkStart w:id="22" w:name="_Toc453249"/>
+      <w:bookmarkStart w:id="24" w:name="_Toc545322"/>
       <w:r>
         <w:lastRenderedPageBreak/>
         <w:t>Pflichtenheft</w:t>
       </w:r>
-      <w:bookmarkEnd w:id="22"/>
+      <w:bookmarkEnd w:id="24"/>
     </w:p>
     <w:sectPr>
       <w:headerReference w:type="default" r:id="rId10"/>
@@ -4786,6 +5116,7 @@
         <w:docPartUnique/>
       </w:docPartObj>
     </w:sdtPr>
+    <w:sdtEndPr/>
     <w:sdtContent>
       <w:sdt>
         <w:sdtPr>
@@ -4795,6 +5126,7 @@
             <w:docPartUnique/>
           </w:docPartObj>
         </w:sdtPr>
+        <w:sdtEndPr/>
         <w:sdtContent>
           <w:p>
             <w:pPr>
@@ -4843,7 +5175,7 @@
                 <w:bCs/>
                 <w:noProof/>
               </w:rPr>
-              <w:t>10</w:t>
+              <w:t>1</w:t>
             </w:r>
             <w:r>
               <w:rPr>
@@ -4885,7 +5217,7 @@
                 <w:bCs/>
                 <w:noProof/>
               </w:rPr>
-              <w:t>10</w:t>
+              <w:t>11</w:t>
             </w:r>
             <w:r>
               <w:rPr>
@@ -7942,7 +8274,7 @@
 </file>
 
 <file path=customXml/itemProps1.xml><?xml version="1.0" encoding="utf-8"?>
-<ds:datastoreItem xmlns:ds="http://schemas.openxmlformats.org/officeDocument/2006/customXml" ds:itemID="{1F96E782-106C-4DC6-BE1C-1EC5065DD324}">
+<ds:datastoreItem xmlns:ds="http://schemas.openxmlformats.org/officeDocument/2006/customXml" ds:itemID="{86ABC8B0-6267-4B59-8533-BB4F653C2328}">
   <ds:schemaRefs>
     <ds:schemaRef ds:uri="http://schemas.openxmlformats.org/officeDocument/2006/bibliography"/>
   </ds:schemaRefs>

</xml_diff>

<commit_message>
Dokumentation um Quellen ergänzt und gegengelesen
</commit_message>
<xml_diff>
--- a/Dokumentation/Dokumentation.docx
+++ b/Dokumentation/Dokumentation.docx
@@ -1,6 +1,6 @@
 
 <file path=word/document.xml><?xml version="1.0" encoding="utf-8"?>
-<w:document xmlns:wpc="http://schemas.microsoft.com/office/word/2010/wordprocessingCanvas" xmlns:cx="http://schemas.microsoft.com/office/drawing/2014/chartex" xmlns:cx1="http://schemas.microsoft.com/office/drawing/2015/9/8/chartex" xmlns:mc="http://schemas.openxmlformats.org/markup-compatibility/2006" xmlns:o="urn:schemas-microsoft-com:office:office" xmlns:r="http://schemas.openxmlformats.org/officeDocument/2006/relationships" xmlns:m="http://schemas.openxmlformats.org/officeDocument/2006/math" xmlns:v="urn:schemas-microsoft-com:vml" xmlns:wp14="http://schemas.microsoft.com/office/word/2010/wordprocessingDrawing" xmlns:wp="http://schemas.openxmlformats.org/drawingml/2006/wordprocessingDrawing" xmlns:w10="urn:schemas-microsoft-com:office:word" xmlns:w="http://schemas.openxmlformats.org/wordprocessingml/2006/main" xmlns:w14="http://schemas.microsoft.com/office/word/2010/wordml" xmlns:w15="http://schemas.microsoft.com/office/word/2012/wordml" xmlns:w16se="http://schemas.microsoft.com/office/word/2015/wordml/symex" xmlns:wpg="http://schemas.microsoft.com/office/word/2010/wordprocessingGroup" xmlns:wpi="http://schemas.microsoft.com/office/word/2010/wordprocessingInk" xmlns:wne="http://schemas.microsoft.com/office/word/2006/wordml" xmlns:wps="http://schemas.microsoft.com/office/word/2010/wordprocessingShape" mc:Ignorable="w14 w15 w16se wp14">
+<w:document xmlns:wpc="http://schemas.microsoft.com/office/word/2010/wordprocessingCanvas" xmlns:cx="http://schemas.microsoft.com/office/drawing/2014/chartex" xmlns:cx1="http://schemas.microsoft.com/office/drawing/2015/9/8/chartex" xmlns:cx2="http://schemas.microsoft.com/office/drawing/2015/10/21/chartex" xmlns:cx3="http://schemas.microsoft.com/office/drawing/2016/5/9/chartex" xmlns:cx4="http://schemas.microsoft.com/office/drawing/2016/5/10/chartex" xmlns:cx5="http://schemas.microsoft.com/office/drawing/2016/5/11/chartex" xmlns:cx6="http://schemas.microsoft.com/office/drawing/2016/5/12/chartex" xmlns:cx7="http://schemas.microsoft.com/office/drawing/2016/5/13/chartex" xmlns:cx8="http://schemas.microsoft.com/office/drawing/2016/5/14/chartex" xmlns:mc="http://schemas.openxmlformats.org/markup-compatibility/2006" xmlns:aink="http://schemas.microsoft.com/office/drawing/2016/ink" xmlns:am3d="http://schemas.microsoft.com/office/drawing/2017/model3d" xmlns:o="urn:schemas-microsoft-com:office:office" xmlns:r="http://schemas.openxmlformats.org/officeDocument/2006/relationships" xmlns:m="http://schemas.openxmlformats.org/officeDocument/2006/math" xmlns:v="urn:schemas-microsoft-com:vml" xmlns:wp14="http://schemas.microsoft.com/office/word/2010/wordprocessingDrawing" xmlns:wp="http://schemas.openxmlformats.org/drawingml/2006/wordprocessingDrawing" xmlns:w10="urn:schemas-microsoft-com:office:word" xmlns:w="http://schemas.openxmlformats.org/wordprocessingml/2006/main" xmlns:w14="http://schemas.microsoft.com/office/word/2010/wordml" xmlns:w15="http://schemas.microsoft.com/office/word/2012/wordml" xmlns:w16cid="http://schemas.microsoft.com/office/word/2016/wordml/cid" xmlns:w16se="http://schemas.microsoft.com/office/word/2015/wordml/symex" xmlns:wpg="http://schemas.microsoft.com/office/word/2010/wordprocessingGroup" xmlns:wpi="http://schemas.microsoft.com/office/word/2010/wordprocessingInk" xmlns:wne="http://schemas.microsoft.com/office/word/2006/wordml" xmlns:wps="http://schemas.microsoft.com/office/word/2010/wordprocessingShape" mc:Ignorable="w14 w15 w16se w16cid wp14">
   <w:body>
     <w:sdt>
       <w:sdtPr>
@@ -231,9 +231,9 @@
                   </wp:anchor>
                 </w:drawing>
               </mc:Choice>
-              <mc:Fallback xmlns:w16cid="http://schemas.microsoft.com/office/word/2016/wordml/cid" xmlns:am3d="http://schemas.microsoft.com/office/drawing/2017/model3d" xmlns:aink="http://schemas.microsoft.com/office/drawing/2016/ink" xmlns:cx8="http://schemas.microsoft.com/office/drawing/2016/5/14/chartex" xmlns:cx7="http://schemas.microsoft.com/office/drawing/2016/5/13/chartex" xmlns:cx6="http://schemas.microsoft.com/office/drawing/2016/5/12/chartex" xmlns:cx5="http://schemas.microsoft.com/office/drawing/2016/5/11/chartex" xmlns:cx4="http://schemas.microsoft.com/office/drawing/2016/5/10/chartex" xmlns:cx3="http://schemas.microsoft.com/office/drawing/2016/5/9/chartex" xmlns:cx2="http://schemas.microsoft.com/office/drawing/2015/10/21/chartex">
+              <mc:Fallback>
                 <w:pict>
-                  <v:shapetype id="_x0000_t202" coordsize="21600,21600" o:spt="202" path="m,l,21600r21600,l21600,xe">
+                  <v:shapetype w14:anchorId="7F1848B2" id="_x0000_t202" coordsize="21600,21600" o:spt="202" path="m,l,21600r21600,l21600,xe">
                     <v:stroke joinstyle="miter"/>
                     <v:path gradientshapeok="t" o:connecttype="rect"/>
                   </v:shapetype>
@@ -543,9 +543,9 @@
                   </wp:anchor>
                 </w:drawing>
               </mc:Choice>
-              <mc:Fallback xmlns:w16cid="http://schemas.microsoft.com/office/word/2016/wordml/cid" xmlns:am3d="http://schemas.microsoft.com/office/drawing/2017/model3d" xmlns:aink="http://schemas.microsoft.com/office/drawing/2016/ink" xmlns:cx8="http://schemas.microsoft.com/office/drawing/2016/5/14/chartex" xmlns:cx7="http://schemas.microsoft.com/office/drawing/2016/5/13/chartex" xmlns:cx6="http://schemas.microsoft.com/office/drawing/2016/5/12/chartex" xmlns:cx5="http://schemas.microsoft.com/office/drawing/2016/5/11/chartex" xmlns:cx4="http://schemas.microsoft.com/office/drawing/2016/5/10/chartex" xmlns:cx3="http://schemas.microsoft.com/office/drawing/2016/5/9/chartex" xmlns:cx2="http://schemas.microsoft.com/office/drawing/2015/10/21/chartex">
+              <mc:Fallback>
                 <w:pict>
-                  <v:shape id="Textfeld 154" o:spid="_x0000_s1027" type="#_x0000_t202" style="position:absolute;left:0;text-align:left;margin-left:0;margin-top:127.4pt;width:8in;height:286.5pt;z-index:251659264;visibility:visible;mso-wrap-style:square;mso-width-percent:941;mso-height-percent:363;mso-wrap-distance-left:9pt;mso-wrap-distance-top:0;mso-wrap-distance-right:9pt;mso-wrap-distance-bottom:0;mso-position-horizontal:center;mso-position-horizontal-relative:margin;mso-position-vertical:absolute;mso-position-vertical-relative:page;mso-width-percent:941;mso-height-percent:363;mso-width-relative:page;mso-height-relative:page;v-text-anchor:bottom" o:gfxdata="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" filled="f" stroked="f" strokeweight=".5pt">
+                  <v:shape w14:anchorId="4AD10066" id="Textfeld 154" o:spid="_x0000_s1027" type="#_x0000_t202" style="position:absolute;left:0;text-align:left;margin-left:0;margin-top:127.4pt;width:8in;height:286.5pt;z-index:251659264;visibility:visible;mso-wrap-style:square;mso-width-percent:941;mso-height-percent:363;mso-wrap-distance-left:9pt;mso-wrap-distance-top:0;mso-wrap-distance-right:9pt;mso-wrap-distance-bottom:0;mso-position-horizontal:center;mso-position-horizontal-relative:margin;mso-position-vertical:absolute;mso-position-vertical-relative:page;mso-width-percent:941;mso-height-percent:363;mso-width-relative:page;mso-height-relative:page;v-text-anchor:bottom" o:gfxdata="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" filled="f" stroked="f" strokeweight=".5pt">
                     <v:textbox inset="126pt,0,54pt,0">
                       <w:txbxContent>
                         <w:p>
@@ -2742,11 +2742,16 @@
         <w:tab/>
         <w:t xml:space="preserve">User </w:t>
       </w:r>
-      <w:proofErr w:type="spellStart"/>
-      <w:r>
-        <w:t>Datagram</w:t>
-      </w:r>
-      <w:proofErr w:type="spellEnd"/>
+      <w:del w:id="4" w:author="Jacqueline Kaefer" w:date="2019-02-27T08:44:00Z">
+        <w:r>
+          <w:delText>Datagram</w:delText>
+        </w:r>
+      </w:del>
+      <w:ins w:id="5" w:author="Jacqueline Kaefer" w:date="2019-02-27T08:44:00Z">
+        <w:r>
+          <w:t>Datagramm</w:t>
+        </w:r>
+      </w:ins>
       <w:r>
         <w:t xml:space="preserve"> Protokoll</w:t>
       </w:r>
@@ -3063,31 +3068,31 @@
           <w:szCs w:val="10"/>
         </w:rPr>
       </w:pPr>
-      <w:bookmarkStart w:id="4" w:name="_Toc164172944"/>
+      <w:bookmarkStart w:id="6" w:name="_Toc164172944"/>
     </w:p>
     <w:p>
       <w:pPr>
         <w:pStyle w:val="berschrift2"/>
       </w:pPr>
-      <w:bookmarkStart w:id="5" w:name="_Toc1644400"/>
+      <w:bookmarkStart w:id="7" w:name="_Toc1644400"/>
       <w:r>
         <w:t>Konzept</w:t>
       </w:r>
       <w:r>
         <w:t xml:space="preserve"> und Rahmenbedingungen</w:t>
       </w:r>
-      <w:bookmarkEnd w:id="4"/>
-      <w:bookmarkEnd w:id="5"/>
+      <w:bookmarkEnd w:id="6"/>
+      <w:bookmarkEnd w:id="7"/>
     </w:p>
     <w:p>
       <w:pPr>
         <w:pStyle w:val="berschrift3"/>
       </w:pPr>
-      <w:bookmarkStart w:id="6" w:name="_Toc164172946"/>
+      <w:bookmarkStart w:id="8" w:name="_Toc164172946"/>
       <w:r>
         <w:t>Nutzen des Anwenders</w:t>
       </w:r>
-      <w:bookmarkEnd w:id="6"/>
+      <w:bookmarkEnd w:id="8"/>
     </w:p>
     <w:p>
       <w:r>
@@ -3109,11 +3114,11 @@
       <w:pPr>
         <w:pStyle w:val="berschrift3"/>
       </w:pPr>
-      <w:bookmarkStart w:id="7" w:name="_Toc164172947"/>
+      <w:bookmarkStart w:id="9" w:name="_Toc164172947"/>
       <w:r>
         <w:t>Benutzer / Zielgruppe</w:t>
       </w:r>
-      <w:bookmarkEnd w:id="7"/>
+      <w:bookmarkEnd w:id="9"/>
     </w:p>
     <w:p>
       <w:r>
@@ -3122,18 +3127,28 @@
     </w:p>
     <w:p>
       <w:r>
-        <w:t>Darüber hinaus kann es auch im privaten Rahmen zur Kommunikation genutzt werden.</w:t>
-      </w:r>
+        <w:t>Darüber hinaus kann es auch im privaten Rahmen zur Kommunikation genutzt werden</w:t>
+      </w:r>
+      <w:ins w:id="10" w:author="Jacqueline Kaefer" w:date="2019-02-27T08:47:00Z">
+        <w:r>
+          <w:t>, sofern sich alle Nutzer im gleichen Netzwerk befinden.</w:t>
+        </w:r>
+      </w:ins>
+      <w:del w:id="11" w:author="Jacqueline Kaefer" w:date="2019-02-27T08:47:00Z">
+        <w:r>
+          <w:delText>.</w:delText>
+        </w:r>
+      </w:del>
     </w:p>
     <w:p>
       <w:pPr>
         <w:pStyle w:val="berschrift3"/>
       </w:pPr>
-      <w:bookmarkStart w:id="8" w:name="_Toc164172948"/>
+      <w:bookmarkStart w:id="12" w:name="_Toc164172948"/>
       <w:r>
         <w:t>Systemvoraussetzungen</w:t>
       </w:r>
-      <w:bookmarkEnd w:id="8"/>
+      <w:bookmarkEnd w:id="12"/>
     </w:p>
     <w:p>
       <w:r>
@@ -3153,17 +3168,17 @@
       <w:pPr>
         <w:pStyle w:val="berschrift2"/>
       </w:pPr>
-      <w:bookmarkStart w:id="9" w:name="_Toc164172950"/>
+      <w:bookmarkStart w:id="13" w:name="_Toc164172950"/>
       <w:r>
         <w:lastRenderedPageBreak/>
         <w:t xml:space="preserve"> </w:t>
       </w:r>
-      <w:bookmarkStart w:id="10" w:name="_Toc1644401"/>
+      <w:bookmarkStart w:id="14" w:name="_Toc1644401"/>
       <w:r>
         <w:t>Anforderungen</w:t>
       </w:r>
-      <w:bookmarkEnd w:id="9"/>
-      <w:bookmarkEnd w:id="10"/>
+      <w:bookmarkEnd w:id="13"/>
+      <w:bookmarkEnd w:id="14"/>
     </w:p>
     <w:p>
       <w:r>
@@ -3172,7 +3187,20 @@
     </w:p>
     <w:p>
       <w:r>
-        <w:t>Es soll die essentielle Funktion eines Chatprogramms erfüllen, nämlich das Versenden von Nachrichten über ein Netzwerk. Dabei sollen mehrere Chats parallel geführt werden können, sodass ein Wechsel zwischen mehreren Chatpartnern möglich ist. Die verschiedenen Chatpartner sollen in einer Kontaktliste organisiert sein.</w:t>
+        <w:t xml:space="preserve">Es soll die essentielle Funktion eines Chatprogramms erfüllen, nämlich das Versenden von Nachrichten über ein </w:t>
+      </w:r>
+      <w:ins w:id="15" w:author="Jacqueline Kaefer" w:date="2019-02-27T08:51:00Z">
+        <w:r>
+          <w:t>Netzwerk an bestimmte Personen</w:t>
+        </w:r>
+      </w:ins>
+      <w:del w:id="16" w:author="Jacqueline Kaefer" w:date="2019-02-27T08:51:00Z">
+        <w:r>
+          <w:delText>Netzwerk</w:delText>
+        </w:r>
+      </w:del>
+      <w:r>
+        <w:t>. Dabei sollen mehrere Chats parallel geführt werden können, sodass ein Wechsel zwischen mehreren Chatpartnern möglich ist. Die verschiedenen Chatpartner sollen in einer Kontaktliste organisiert sein.</w:t>
       </w:r>
     </w:p>
     <w:p>
@@ -3192,11 +3220,11 @@
       <w:pPr>
         <w:pStyle w:val="berschrift2"/>
       </w:pPr>
-      <w:bookmarkStart w:id="11" w:name="_Toc1644402"/>
+      <w:bookmarkStart w:id="17" w:name="_Toc1644402"/>
       <w:r>
         <w:t>Erweiterungen</w:t>
       </w:r>
-      <w:bookmarkEnd w:id="11"/>
+      <w:bookmarkEnd w:id="17"/>
     </w:p>
     <w:p>
       <w:r>
@@ -3241,13 +3269,13 @@
       <w:pPr>
         <w:pStyle w:val="berschrift2"/>
       </w:pPr>
-      <w:bookmarkStart w:id="12" w:name="_Toc164172963"/>
-      <w:bookmarkStart w:id="13" w:name="_Toc1644403"/>
+      <w:bookmarkStart w:id="18" w:name="_Toc164172963"/>
+      <w:bookmarkStart w:id="19" w:name="_Toc1644403"/>
       <w:r>
         <w:t>Genehmigung</w:t>
       </w:r>
-      <w:bookmarkEnd w:id="12"/>
-      <w:bookmarkEnd w:id="13"/>
+      <w:bookmarkEnd w:id="18"/>
+      <w:bookmarkEnd w:id="19"/>
     </w:p>
     <w:tbl>
       <w:tblPr>
@@ -3435,9 +3463,9 @@
           <w:szCs w:val="10"/>
         </w:rPr>
       </w:pPr>
-      <w:bookmarkStart w:id="14" w:name="_Toc164172964"/>
-    </w:p>
-    <w:bookmarkEnd w:id="14"/>
+      <w:bookmarkStart w:id="20" w:name="_Toc164172964"/>
+    </w:p>
+    <w:bookmarkEnd w:id="20"/>
     <w:p>
       <w:pPr>
         <w:spacing w:after="160" w:line="259" w:lineRule="auto"/>
@@ -3451,12 +3479,12 @@
       <w:pPr>
         <w:pStyle w:val="berschrift1"/>
       </w:pPr>
-      <w:bookmarkStart w:id="15" w:name="_Toc1644404"/>
+      <w:bookmarkStart w:id="21" w:name="_Toc1644404"/>
       <w:r>
         <w:lastRenderedPageBreak/>
         <w:t>Pflichtenheft</w:t>
       </w:r>
-      <w:bookmarkEnd w:id="15"/>
+      <w:bookmarkEnd w:id="21"/>
     </w:p>
     <w:p>
       <w:pPr>
@@ -3472,7 +3500,23 @@
     </w:p>
     <w:p>
       <w:r>
-        <w:t xml:space="preserve">Die Oberfläche des Programms soll designtechnisch an </w:t>
+        <w:t xml:space="preserve">Die Oberfläche des Programms </w:t>
+      </w:r>
+      <w:del w:id="22" w:author="Jacqueline Kaefer" w:date="2019-02-27T08:50:00Z">
+        <w:r>
+          <w:delText xml:space="preserve">soll </w:delText>
+        </w:r>
+      </w:del>
+      <w:ins w:id="23" w:author="Jacqueline Kaefer" w:date="2019-02-27T08:50:00Z">
+        <w:r>
+          <w:t>wird</w:t>
+        </w:r>
+        <w:r>
+          <w:t xml:space="preserve"> </w:t>
+        </w:r>
+      </w:ins>
+      <w:r>
+        <w:t xml:space="preserve">designtechnisch an </w:t>
       </w:r>
       <w:r>
         <w:t>„</w:t>
@@ -3505,7 +3549,15 @@
         </w:numPr>
       </w:pPr>
       <w:r>
-        <w:t xml:space="preserve">Es soll die essentielle Funktion eines Chatprogramms erfüllen, nämlich das Versenden von Nachrichten über ein Netzwerk. </w:t>
+        <w:t>Es soll die essentielle Funktion eines Chatprogramms erfüllen, nämlich das Versenden von Nachrichten über ein Netzwerk</w:t>
+      </w:r>
+      <w:ins w:id="24" w:author="Jacqueline Kaefer" w:date="2019-02-27T08:51:00Z">
+        <w:r>
+          <w:t xml:space="preserve"> an bestimmte Personen</w:t>
+        </w:r>
+      </w:ins>
+      <w:r>
+        <w:t xml:space="preserve">. </w:t>
       </w:r>
     </w:p>
     <w:p>
@@ -3611,13 +3663,18 @@
       <w:r>
         <w:t xml:space="preserve"> gespeichert. Dieser enthält als Attribut den Usernamen des Anwenders. Darunter wird für jeden Kontakt ein eigener Unterknoten erstellt. Unter diesem wiederum wird für jede eingehende oder gesendete Nachricht ein </w:t>
       </w:r>
-      <w:proofErr w:type="spellStart"/>
-      <w:r>
-        <w:t>message</w:t>
-      </w:r>
-      <w:proofErr w:type="spellEnd"/>
-      <w:r>
-        <w:t>-Knoten angelegt, der alle Attribute, sowie den Text einer Nachricht enthält. Durch diese Organisation wird das Auslesen von Kontakten und Nachrichten erleichtert.</w:t>
+      <w:ins w:id="25" w:author="Jacqueline Kaefer" w:date="2019-02-27T08:53:00Z">
+        <w:r>
+          <w:t>M</w:t>
+        </w:r>
+      </w:ins>
+      <w:del w:id="26" w:author="Jacqueline Kaefer" w:date="2019-02-27T08:53:00Z">
+        <w:r>
+          <w:delText>m</w:delText>
+        </w:r>
+      </w:del>
+      <w:r>
+        <w:t>essage-Knoten angelegt, der alle Attribute, sowie den Text einer Nachricht enthält. Durch diese Organisation wird das Auslesen von Kontakten und Nachrichten erleichtert.</w:t>
       </w:r>
     </w:p>
     <w:p/>
@@ -3636,7 +3693,33 @@
     </w:p>
     <w:p>
       <w:r>
-        <w:t xml:space="preserve">Um die Lesbarkeit des Codes zu gewährleisten wurde die Programmierung in fünf Klassen und zwei zusätzliche Dialoge strukturiert. </w:t>
+        <w:t xml:space="preserve">Um die Lesbarkeit des Codes zu gewährleisten wurde </w:t>
+      </w:r>
+      <w:del w:id="27" w:author="Jacqueline Kaefer" w:date="2019-02-27T08:53:00Z">
+        <w:r>
+          <w:delText xml:space="preserve">die </w:delText>
+        </w:r>
+      </w:del>
+      <w:ins w:id="28" w:author="Jacqueline Kaefer" w:date="2019-02-27T08:53:00Z">
+        <w:r>
+          <w:t xml:space="preserve">der </w:t>
+        </w:r>
+      </w:ins>
+      <w:r>
+        <w:t>Programm</w:t>
+      </w:r>
+      <w:ins w:id="29" w:author="Jacqueline Kaefer" w:date="2019-02-27T08:53:00Z">
+        <w:r>
+          <w:t>code</w:t>
+        </w:r>
+      </w:ins>
+      <w:del w:id="30" w:author="Jacqueline Kaefer" w:date="2019-02-27T08:53:00Z">
+        <w:r>
+          <w:delText>ierung</w:delText>
+        </w:r>
+      </w:del>
+      <w:r>
+        <w:t xml:space="preserve"> in fünf Klassen und zwei zusätzliche Dialoge strukturiert. </w:t>
       </w:r>
       <w:r>
         <w:t>Diese werden teilweise objektorientiert, beispielsweise die Klassen „User“ und „Message“, und teilweise als Methodensammlungen, wie „</w:t>
@@ -3649,8 +3732,6 @@
       <w:r>
         <w:t>“, verwendet.</w:t>
       </w:r>
-      <w:bookmarkStart w:id="16" w:name="_GoBack"/>
-      <w:bookmarkEnd w:id="16"/>
     </w:p>
     <w:p>
       <w:pPr>
@@ -3665,22 +3746,22 @@
       <w:pPr>
         <w:pStyle w:val="berschrift1"/>
       </w:pPr>
-      <w:bookmarkStart w:id="17" w:name="_Toc1644405"/>
+      <w:bookmarkStart w:id="31" w:name="_Toc1644405"/>
       <w:r>
         <w:lastRenderedPageBreak/>
         <w:t>Theoretischer Hintergrund</w:t>
       </w:r>
-      <w:bookmarkEnd w:id="17"/>
+      <w:bookmarkEnd w:id="31"/>
     </w:p>
     <w:p>
       <w:pPr>
         <w:pStyle w:val="berschrift2"/>
       </w:pPr>
-      <w:bookmarkStart w:id="18" w:name="_Toc1644406"/>
+      <w:bookmarkStart w:id="32" w:name="_Toc1644406"/>
       <w:r>
         <w:t>IP-Adressen und Ports</w:t>
       </w:r>
-      <w:bookmarkEnd w:id="18"/>
+      <w:bookmarkEnd w:id="32"/>
     </w:p>
     <w:p>
       <w:pPr>
@@ -3693,7 +3774,20 @@
         <w:t xml:space="preserve"> (IP-Adresse)</w:t>
       </w:r>
       <w:r>
-        <w:t xml:space="preserve"> ist ein eindeutiges Identifizierungsmerkmal und wird in einem Netzwerk für nur ein Gerät vergeben. Die meist verwendete IPv4 besteht aus vier </w:t>
+        <w:t xml:space="preserve"> ist ein eindeutiges Identifizierungsmerkmal und wird in einem Netzwerk </w:t>
+      </w:r>
+      <w:del w:id="33" w:author="Jacqueline Kaefer" w:date="2019-02-27T08:55:00Z">
+        <w:r>
+          <w:delText>für nur ein</w:delText>
+        </w:r>
+      </w:del>
+      <w:ins w:id="34" w:author="Jacqueline Kaefer" w:date="2019-02-27T08:55:00Z">
+        <w:r>
+          <w:t>an ein</w:t>
+        </w:r>
+      </w:ins>
+      <w:r>
+        <w:t xml:space="preserve"> Gerät vergeben. Die meist verwendete IPv4 besteht aus vier </w:t>
       </w:r>
       <w:r>
         <w:t>Bytes</w:t>
@@ -3720,6 +3814,11 @@
       <w:r>
         <w:t xml:space="preserve"> </w:t>
       </w:r>
+      <w:ins w:id="35" w:author="Jacqueline Kaefer" w:date="2019-02-27T08:54:00Z">
+        <w:r>
+          <w:t>00</w:t>
+        </w:r>
+      </w:ins>
       <w:r>
         <w:t>0</w:t>
       </w:r>
@@ -3732,27 +3831,80 @@
       <w:r>
         <w:t xml:space="preserve"> </w:t>
       </w:r>
+      <w:ins w:id="36" w:author="Jacqueline Kaefer" w:date="2019-02-27T08:54:00Z">
+        <w:r>
+          <w:t>00</w:t>
+        </w:r>
+      </w:ins>
       <w:r>
         <w:t>2</w:t>
       </w:r>
     </w:p>
     <w:p>
       <w:r>
-        <w:t>Man unterscheidet bei der Vergabe von IP-Adressen zwei Verfahren. Bei der statischen IP-Vergabe wird einem Gerät eine feste Adresse zugeordnet, unter der dieses sich immer ins Internet einwählt. Im Gegensatz dazu steht die dynamische IP-Vergabe. Bei dieser Methode wird einem Gerät, das sich ins Netzwerk einwählen möchte, eine gerade freie IP-Adresse zugewiesen. Somit kann sich die IP-Adresse eines Geräts im Lauf der Zeit ändern.</w:t>
+        <w:t xml:space="preserve">Man unterscheidet bei der Vergabe von IP-Adressen zwei Verfahren. Bei der statischen IP-Vergabe wird einem Gerät eine feste Adresse zugeordnet, unter der dieses sich immer ins </w:t>
+      </w:r>
+      <w:del w:id="37" w:author="Jacqueline Kaefer" w:date="2019-02-27T08:54:00Z">
+        <w:r>
+          <w:delText xml:space="preserve">Internet </w:delText>
+        </w:r>
+      </w:del>
+      <w:ins w:id="38" w:author="Jacqueline Kaefer" w:date="2019-02-27T08:54:00Z">
+        <w:r>
+          <w:t>Netzwerk</w:t>
+        </w:r>
+        <w:r>
+          <w:t xml:space="preserve"> </w:t>
+        </w:r>
+      </w:ins>
+      <w:r>
+        <w:t xml:space="preserve">einwählt. Im Gegensatz dazu steht die dynamische IP-Vergabe. Bei dieser Methode wird einem Gerät, das sich ins Netzwerk einwählen möchte, eine gerade freie IP-Adresse zugewiesen. Somit kann sich die IP-Adresse eines Geräts </w:t>
+      </w:r>
+      <w:del w:id="39" w:author="Jacqueline Kaefer" w:date="2019-02-27T08:55:00Z">
+        <w:r>
+          <w:delText>im Lauf der Zeit</w:delText>
+        </w:r>
+      </w:del>
+      <w:ins w:id="40" w:author="Jacqueline Kaefer" w:date="2019-02-27T08:55:00Z">
+        <w:r>
+          <w:t>mit jedem Einwählen in ein Netzwerk</w:t>
+        </w:r>
+      </w:ins>
+      <w:r>
+        <w:t xml:space="preserve"> ändern.</w:t>
       </w:r>
     </w:p>
     <w:p>
       <w:pPr>
         <w:spacing w:after="120"/>
       </w:pPr>
-      <w:r>
-        <w:t xml:space="preserve">Außerdem gibt es in einem Netzwerk spezielle IP-Adressen, die für einen Broadcast verwendet werden </w:t>
+      <w:del w:id="41" w:author="Jacqueline Kaefer" w:date="2019-02-27T08:56:00Z">
+        <w:r>
+          <w:delText xml:space="preserve">Außerdem </w:delText>
+        </w:r>
+      </w:del>
+      <w:ins w:id="42" w:author="Jacqueline Kaefer" w:date="2019-02-27T08:56:00Z">
+        <w:r>
+          <w:t>Neben den IP-Adressen für eingewählte Geräte</w:t>
+        </w:r>
+        <w:r>
+          <w:t xml:space="preserve"> </w:t>
+        </w:r>
+      </w:ins>
+      <w:r>
+        <w:t xml:space="preserve">gibt es in einem Netzwerk spezielle IP-Adressen, die für einen Broadcast verwendet werden </w:t>
       </w:r>
       <w:r>
         <w:t>können, wie zum Beispiel 255.255.255.255.</w:t>
       </w:r>
-    </w:p>
-    <w:p>
+      <w:ins w:id="43" w:author="Jacqueline Kaefer" w:date="2019-02-27T08:56:00Z">
+        <w:r>
+          <w:t xml:space="preserve"> Ein Broadcast verschickt eine Nachricht an alle eingewählten Geräte eines Netzwerks.</w:t>
+        </w:r>
+      </w:ins>
+    </w:p>
+    <w:p>
+      <w:commentRangeStart w:id="44"/>
       <w:r>
         <w:t xml:space="preserve">Ein Port </w:t>
       </w:r>
@@ -3769,18 +3921,55 @@
         <w:t>Schnittstelle zu einer höheren Ebene des Netzwerks</w:t>
       </w:r>
       <w:r>
-        <w:t>. Dabei wird über einen Port das jeweilige Datenpaket weitergegeben. Portadressen liegen im Bereich von 0 bis 65535, wovon die Adressen 0 bis 49151 für spezielle Funktionen oder Programme, wie Email-Programme, reserviert sind. Die restlichen Ports von 49152 bis 65535 können dynamisch verwendet werden. Somit kann in einem Programm ein Port ausgewählt werden, über den alle Informationen ausgetauscht werden, die mit diesem Programm zusammenhängen. Dadurch werden auch nur diejenigen Datenpakete vom Programm ausgewertet, die auf dem ausgewählten Port eingehen.</w:t>
+        <w:t>.</w:t>
+      </w:r>
+      <w:commentRangeEnd w:id="44"/>
+      <w:r>
+        <w:rPr>
+          <w:rStyle w:val="Kommentarzeichen"/>
+        </w:rPr>
+        <w:commentReference w:id="44"/>
+      </w:r>
+      <w:r>
+        <w:t xml:space="preserve"> Dabei wird über einen Port das jeweilige Datenpaket weitergegeben. Portadressen liegen im Bereich von 0 bis 65535, wovon die Adressen 0 bis 49151 für spezielle Funktionen oder Programme, wie Email-Programme, reserviert sind. Die restlichen Ports von 49152 bis 65535 können </w:t>
+      </w:r>
+      <w:commentRangeStart w:id="45"/>
+      <w:r>
+        <w:t xml:space="preserve">dynamisch </w:t>
+      </w:r>
+      <w:commentRangeEnd w:id="45"/>
+      <w:r>
+        <w:rPr>
+          <w:rStyle w:val="Kommentarzeichen"/>
+        </w:rPr>
+        <w:commentReference w:id="45"/>
+      </w:r>
+      <w:r>
+        <w:t xml:space="preserve">verwendet werden. Somit kann in einem Programm </w:t>
+      </w:r>
+      <w:del w:id="46" w:author="Jacqueline Kaefer" w:date="2019-02-27T08:58:00Z">
+        <w:r>
+          <w:delText>ein Port ausgewählt werden</w:delText>
+        </w:r>
+      </w:del>
+      <w:ins w:id="47" w:author="Jacqueline Kaefer" w:date="2019-02-27T08:58:00Z">
+        <w:r>
+          <w:t>einer dieser Ports verwendet werden</w:t>
+        </w:r>
+      </w:ins>
+      <w:r>
+        <w:t>, über den alle Informationen ausgetauscht werden, die mit diesem Programm zusammenhängen. Dadurch werden auch nur diejenigen Datenpakete vom Programm ausgewertet, die auf dem ausgewählten Port eingehen.</w:t>
       </w:r>
     </w:p>
     <w:p>
       <w:pPr>
         <w:pStyle w:val="berschrift2"/>
       </w:pPr>
-      <w:bookmarkStart w:id="19" w:name="_Toc1644407"/>
+      <w:bookmarkStart w:id="48" w:name="_Toc1644407"/>
       <w:r>
         <w:t>UDP-Protokoll</w:t>
       </w:r>
-      <w:bookmarkEnd w:id="19"/>
+      <w:bookmarkEnd w:id="48"/>
     </w:p>
     <w:p>
       <w:r>
@@ -3792,7 +3981,11 @@
       </w:r>
       <w:proofErr w:type="spellEnd"/>
       <w:r>
-        <w:t xml:space="preserve"> Protocol (UDP-Protokoll) ist im Gegensatz zum Transmission Control </w:t>
+        <w:t xml:space="preserve"> Protocol (UDP-Protokoll) ist im Gegensatz zum </w:t>
+      </w:r>
+      <w:commentRangeStart w:id="49"/>
+      <w:r>
+        <w:t xml:space="preserve">Transmission Control </w:t>
       </w:r>
       <w:proofErr w:type="spellStart"/>
       <w:r>
@@ -3800,7 +3993,17 @@
       </w:r>
       <w:proofErr w:type="spellEnd"/>
       <w:r>
-        <w:t xml:space="preserve"> (TCP-Protokoll) ein verbindungsloses Protokoll. Das bedeutet, dass es unsicher bei der Übertragung von Datenpaketen ist. Das bedeutet, dass der Sender eines Datenpaketes nicht weiß, ob dieses beim Empfänger angekommen ist.</w:t>
+        <w:t xml:space="preserve"> (TCP-Protokoll)</w:t>
+      </w:r>
+      <w:commentRangeEnd w:id="49"/>
+      <w:r>
+        <w:rPr>
+          <w:rStyle w:val="Kommentarzeichen"/>
+        </w:rPr>
+        <w:commentReference w:id="49"/>
+      </w:r>
+      <w:r>
+        <w:t xml:space="preserve"> ein verbindungsloses Protokoll. Das bedeutet, dass es unsicher bei der Übertragung von Datenpaketen ist. Das bedeutet, dass der Sender eines Datenpaketes nicht weiß, ob dieses beim Empfänger angekommen ist.</w:t>
       </w:r>
     </w:p>
     <w:p>
@@ -3823,19 +4026,19 @@
       <w:pPr>
         <w:pStyle w:val="berschrift2"/>
       </w:pPr>
-      <w:bookmarkStart w:id="20" w:name="_Toc1644408"/>
+      <w:bookmarkStart w:id="50" w:name="_Toc1644408"/>
       <w:r>
         <w:t>Threads</w:t>
       </w:r>
-      <w:bookmarkEnd w:id="20"/>
-    </w:p>
-    <w:p>
-      <w:r>
-        <w:t xml:space="preserve">Ein Thread ermöglicht es in einem Programm Funktionen nebenläufig auszuführen. Dies bedeutet, dass das Programm quasiparallel mehrere Aufgaben ausführen kann. Dabei wird von quasiparallel gesprochen, da der Computer schnell zwischen den </w:t>
+      <w:bookmarkEnd w:id="50"/>
+    </w:p>
+    <w:p>
+      <w:r>
+        <w:t xml:space="preserve">Ein Thread ermöglicht es in einem Programm Funktionen nebenläufig auszuführen. Dies bedeutet, dass das Programm quasiparallel mehrere Aufgaben ausführen kann. </w:t>
       </w:r>
       <w:r>
         <w:lastRenderedPageBreak/>
-        <w:t xml:space="preserve">einzelnen Aufgaben hin und her wechselt, sodass es von außen parallel erscheint, der Computer in Wirklichkeit </w:t>
+        <w:t xml:space="preserve">Dabei wird von quasiparallel gesprochen, da der Computer schnell zwischen den einzelnen Aufgaben hin und her wechselt, sodass es von außen parallel erscheint, der Computer in Wirklichkeit </w:t>
       </w:r>
       <w:r>
         <w:t xml:space="preserve">aber </w:t>
@@ -3848,11 +4051,11 @@
       <w:pPr>
         <w:pStyle w:val="berschrift2"/>
       </w:pPr>
-      <w:bookmarkStart w:id="21" w:name="_Toc1644409"/>
+      <w:bookmarkStart w:id="51" w:name="_Toc1644409"/>
       <w:r>
         <w:t>Delegat</w:t>
       </w:r>
-      <w:bookmarkEnd w:id="21"/>
+      <w:bookmarkEnd w:id="51"/>
     </w:p>
     <w:p>
       <w:r>
@@ -3885,8 +4088,8 @@
       <w:pPr>
         <w:pStyle w:val="berschrift1"/>
       </w:pPr>
-      <w:bookmarkStart w:id="22" w:name="_Toc545301"/>
-      <w:bookmarkStart w:id="23" w:name="_Toc1644410"/>
+      <w:bookmarkStart w:id="52" w:name="_Toc545301"/>
+      <w:bookmarkStart w:id="53" w:name="_Toc1644410"/>
       <w:r>
         <w:lastRenderedPageBreak/>
         <w:t>Technische</w:t>
@@ -3894,8 +4097,8 @@
       <w:r>
         <w:t xml:space="preserve"> Dokumentation</w:t>
       </w:r>
-      <w:bookmarkEnd w:id="22"/>
-      <w:bookmarkEnd w:id="23"/>
+      <w:bookmarkEnd w:id="52"/>
+      <w:bookmarkEnd w:id="53"/>
     </w:p>
     <w:p>
       <w:pPr>
@@ -3961,18 +4164,34 @@
       <w:pPr>
         <w:pStyle w:val="berschrift2"/>
       </w:pPr>
-      <w:bookmarkStart w:id="24" w:name="_Toc1644412"/>
+      <w:bookmarkStart w:id="54" w:name="_Toc1644412"/>
       <w:r>
         <w:t>Codierung</w:t>
       </w:r>
       <w:r>
         <w:t xml:space="preserve"> einer Nachricht</w:t>
       </w:r>
-      <w:bookmarkEnd w:id="24"/>
-    </w:p>
-    <w:p>
-      <w:r>
-        <w:t xml:space="preserve">Die Informationen, die zu einer Nachricht gehören, werden in einem String zusammengefasst und zwischen den einzelnen Informationen wird ein Trennzeichen („$%&amp;“) eingefügt. Dieser String kann dann verschickt werden. Da das Trennzeichen bekannt ist, können die Informationen vom Empfänger auch wieder </w:t>
+      <w:bookmarkEnd w:id="54"/>
+    </w:p>
+    <w:p>
+      <w:r>
+        <w:t xml:space="preserve">Die Informationen, die zu einer Nachricht gehören, werden in einem String zusammengefasst und zwischen den einzelnen Informationen wird ein Trennzeichen („$%&amp;“) eingefügt. Dieser String kann dann verschickt werden. Da das Trennzeichen </w:t>
+      </w:r>
+      <w:ins w:id="55" w:author="Jacqueline Kaefer" w:date="2019-02-27T09:02:00Z">
+        <w:r>
+          <w:t xml:space="preserve">und die Reihenfolge </w:t>
+        </w:r>
+      </w:ins>
+      <w:r>
+        <w:t xml:space="preserve">bekannt </w:t>
+      </w:r>
+      <w:proofErr w:type="gramStart"/>
+      <w:r>
+        <w:t>ist</w:t>
+      </w:r>
+      <w:proofErr w:type="gramEnd"/>
+      <w:r>
+        <w:t xml:space="preserve">, können die Informationen vom Empfänger auch wieder </w:t>
       </w:r>
       <w:r>
         <w:t>decodiert</w:t>
@@ -3985,17 +4204,25 @@
       <w:pPr>
         <w:pStyle w:val="berschrift2"/>
       </w:pPr>
-      <w:bookmarkStart w:id="25" w:name="_Toc545306"/>
-      <w:bookmarkStart w:id="26" w:name="_Toc1644413"/>
+      <w:bookmarkStart w:id="56" w:name="_Toc545306"/>
+      <w:bookmarkStart w:id="57" w:name="_Toc1644413"/>
       <w:r>
         <w:t>Speicherung</w:t>
       </w:r>
-      <w:bookmarkEnd w:id="25"/>
-      <w:bookmarkEnd w:id="26"/>
-    </w:p>
-    <w:p>
-      <w:r>
-        <w:t>Alle wichtigen Daten des Programms werden in einem XML-File gespeichert. Das XML-File wird beim Anlegen des eigenen Username erzeugt und mit dem Namen „Backupfile.xml“ im gleichen Ordner wie die .exe Datei gespeichert.</w:t>
+      <w:bookmarkEnd w:id="56"/>
+      <w:bookmarkEnd w:id="57"/>
+    </w:p>
+    <w:p>
+      <w:r>
+        <w:t>Alle wichtigen Daten des Programms werden in einem XML-File gespeichert. Das XML-File wird beim Anlegen des eigenen Username</w:t>
+      </w:r>
+      <w:ins w:id="58" w:author="Jacqueline Kaefer" w:date="2019-02-27T09:02:00Z">
+        <w:r>
+          <w:t>ns</w:t>
+        </w:r>
+      </w:ins>
+      <w:r>
+        <w:t xml:space="preserve"> erzeugt und mit dem Namen „Backupfile.xml“ im gleichen Ordner wie die .exe Datei gespeichert.</w:t>
       </w:r>
     </w:p>
     <w:p>
@@ -4058,7 +4285,7 @@
                     <pic:cNvPicPr/>
                   </pic:nvPicPr>
                   <pic:blipFill rotWithShape="1">
-                    <a:blip r:embed="rId8"/>
+                    <a:blip r:embed="rId11"/>
                     <a:srcRect l="3968" r="65344" b="21836"/>
                     <a:stretch/>
                   </pic:blipFill>
@@ -4090,7 +4317,7 @@
       <w:pPr>
         <w:pStyle w:val="Beschriftung"/>
       </w:pPr>
-      <w:bookmarkStart w:id="27" w:name="_Ref451090"/>
+      <w:bookmarkStart w:id="59" w:name="_Ref451090"/>
       <w:r>
         <w:t xml:space="preserve">Abbildung </w:t>
       </w:r>
@@ -4124,7 +4351,7 @@
         </w:rPr>
         <w:fldChar w:fldCharType="end"/>
       </w:r>
-      <w:bookmarkEnd w:id="27"/>
+      <w:bookmarkEnd w:id="59"/>
       <w:r>
         <w:t>: Muster-</w:t>
       </w:r>
@@ -4139,16 +4366,62 @@
         <w:t xml:space="preserve">Die Datei enthält für jeden Chatkontakt eine </w:t>
       </w:r>
       <w:proofErr w:type="spellStart"/>
-      <w:r>
-        <w:t>chatcontact-node</w:t>
+      <w:ins w:id="60" w:author="Jacqueline Kaefer" w:date="2019-02-27T09:03:00Z">
+        <w:r>
+          <w:t>C</w:t>
+        </w:r>
+      </w:ins>
+      <w:del w:id="61" w:author="Jacqueline Kaefer" w:date="2019-02-27T09:03:00Z">
+        <w:r>
+          <w:delText>c</w:delText>
+        </w:r>
+      </w:del>
+      <w:r>
+        <w:t>hatcontact-</w:t>
+      </w:r>
+      <w:ins w:id="62" w:author="Jacqueline Kaefer" w:date="2019-02-27T09:02:00Z">
+        <w:r>
+          <w:t>N</w:t>
+        </w:r>
+      </w:ins>
+      <w:del w:id="63" w:author="Jacqueline Kaefer" w:date="2019-02-27T09:02:00Z">
+        <w:r>
+          <w:delText>n</w:delText>
+        </w:r>
+      </w:del>
+      <w:r>
+        <w:t>ode</w:t>
       </w:r>
       <w:proofErr w:type="spellEnd"/>
       <w:r>
         <w:t xml:space="preserve">. An diese wird für jede Nachricht eine </w:t>
       </w:r>
+      <w:ins w:id="64" w:author="Jacqueline Kaefer" w:date="2019-02-27T09:03:00Z">
+        <w:r>
+          <w:t>M</w:t>
+        </w:r>
+      </w:ins>
+      <w:del w:id="65" w:author="Jacqueline Kaefer" w:date="2019-02-27T09:03:00Z">
+        <w:r>
+          <w:delText>m</w:delText>
+        </w:r>
+      </w:del>
+      <w:r>
+        <w:t>essage-</w:t>
+      </w:r>
       <w:proofErr w:type="spellStart"/>
-      <w:r>
-        <w:t>message-node</w:t>
+      <w:ins w:id="66" w:author="Jacqueline Kaefer" w:date="2019-02-27T09:03:00Z">
+        <w:r>
+          <w:t>N</w:t>
+        </w:r>
+      </w:ins>
+      <w:del w:id="67" w:author="Jacqueline Kaefer" w:date="2019-02-27T09:03:00Z">
+        <w:r>
+          <w:delText>n</w:delText>
+        </w:r>
+      </w:del>
+      <w:r>
+        <w:t>ode</w:t>
       </w:r>
       <w:proofErr w:type="spellEnd"/>
       <w:r>
@@ -4189,12 +4462,12 @@
       <w:pPr>
         <w:pStyle w:val="berschrift1"/>
       </w:pPr>
-      <w:bookmarkStart w:id="28" w:name="_Toc1644414"/>
+      <w:bookmarkStart w:id="68" w:name="_Toc1644414"/>
       <w:r>
         <w:lastRenderedPageBreak/>
         <w:t>Anwenderdokumentation</w:t>
       </w:r>
-      <w:bookmarkEnd w:id="28"/>
+      <w:bookmarkEnd w:id="68"/>
     </w:p>
     <w:p>
       <w:r>
@@ -4205,11 +4478,11 @@
       <w:pPr>
         <w:pStyle w:val="berschrift2"/>
       </w:pPr>
-      <w:bookmarkStart w:id="29" w:name="_Toc1644415"/>
+      <w:bookmarkStart w:id="69" w:name="_Toc1644415"/>
       <w:r>
         <w:t>Starten des Chatprogramms</w:t>
       </w:r>
-      <w:bookmarkEnd w:id="29"/>
+      <w:bookmarkEnd w:id="69"/>
     </w:p>
     <w:p>
       <w:r>
@@ -4223,26 +4496,42 @@
       <w:pPr>
         <w:pStyle w:val="berschrift2"/>
       </w:pPr>
-      <w:bookmarkStart w:id="30" w:name="_Toc1644416"/>
+      <w:bookmarkStart w:id="70" w:name="_Toc1644416"/>
       <w:r>
         <w:t>Kontakte hinzufügen und löschen</w:t>
       </w:r>
-      <w:bookmarkEnd w:id="30"/>
-    </w:p>
-    <w:p>
-      <w:r>
-        <w:t>Der Benutzer hat zunächst die Möglichkeit über den Button „Kontakt hinzufügen“ einen neuen Kontakt in seiner Kontaktliste zu erstellen. Hierfür muss er lediglich dessen Benutzernamen in das angezeigte Dialogfeld eingeben. Die maximale Anzahl an Kontakten ist nicht beschränkt. Ein hinzugefügter Kontakt kann auch über den Button „Kontakt löschen“ wieder entfernt werden. Hierdurch werden jedoch auch alle bisher mit diesem Kontakt ausgetauschten Nachrichten unwiderruflich gelöscht.</w:t>
+      <w:bookmarkEnd w:id="70"/>
+    </w:p>
+    <w:p>
+      <w:r>
+        <w:t>Der Benutzer hat zunächst die Möglichkeit über den Button „Kontakt hinzufügen“</w:t>
+      </w:r>
+      <w:ins w:id="71" w:author="Jacqueline Kaefer" w:date="2019-02-27T09:04:00Z">
+        <w:r>
+          <w:t>,</w:t>
+        </w:r>
+      </w:ins>
+      <w:r>
+        <w:t xml:space="preserve"> einen neuen Kontakt in seiner Kontaktliste zu erstellen. Hierfür muss er lediglich dessen Benutzernamen in das angezeigte Dialogfeld eingeben. Die</w:t>
+      </w:r>
+      <w:del w:id="72" w:author="Jacqueline Kaefer" w:date="2019-02-27T09:04:00Z">
+        <w:r>
+          <w:delText xml:space="preserve"> maximale</w:delText>
+        </w:r>
+      </w:del>
+      <w:r>
+        <w:t xml:space="preserve"> Anzahl an Kontakten ist nicht beschränkt. Ein hinzugefügter Kontakt kann auch über den Button „Kontakt löschen“ wieder entfernt werden. Hierdurch werden jedoch auch alle bisher mit diesem Kontakt ausgetauschten Nachrichten unwiderruflich gelöscht.</w:t>
       </w:r>
     </w:p>
     <w:p>
       <w:pPr>
         <w:pStyle w:val="berschrift2"/>
       </w:pPr>
-      <w:bookmarkStart w:id="31" w:name="_Toc1644417"/>
+      <w:bookmarkStart w:id="73" w:name="_Toc1644417"/>
       <w:r>
         <w:t>Nachrichten Senden</w:t>
       </w:r>
-      <w:bookmarkEnd w:id="31"/>
+      <w:bookmarkEnd w:id="73"/>
     </w:p>
     <w:p>
       <w:r>
@@ -4255,7 +4544,52 @@
         <w:t xml:space="preserve"> versendet werden</w:t>
       </w:r>
       <w:r>
-        <w:t>, die jedoch nicht in der Zeichenanzahl beschränkt sind. Um eine Nachricht zu verschicken muss der Text zunächst in die große TextBox eingegeben und der Kontakt, an den die Nachricht gesendet werden soll, ausgewählt werden. Anschließend kann die Nachricht wahlweise über den Button „Senden“ oder das Drücken der ENTER-Taste abgeschickt werden</w:t>
+        <w:t>, die</w:t>
+      </w:r>
+      <w:ins w:id="74" w:author="Jacqueline Kaefer" w:date="2019-02-27T09:04:00Z">
+        <w:r>
+          <w:t>se sind</w:t>
+        </w:r>
+      </w:ins>
+      <w:r>
+        <w:t xml:space="preserve"> jedoch nicht in der Zeichenanzahl beschränkt </w:t>
+      </w:r>
+      <w:del w:id="75" w:author="Jacqueline Kaefer" w:date="2019-02-27T09:04:00Z">
+        <w:r>
+          <w:delText>sind</w:delText>
+        </w:r>
+      </w:del>
+      <w:r>
+        <w:t>. Um eine Nachricht zu verschicken</w:t>
+      </w:r>
+      <w:ins w:id="76" w:author="Jacqueline Kaefer" w:date="2019-02-27T09:04:00Z">
+        <w:r>
+          <w:t>,</w:t>
+        </w:r>
+      </w:ins>
+      <w:r>
+        <w:t xml:space="preserve"> muss der Text zunächst in die große TextBox </w:t>
+      </w:r>
+      <w:ins w:id="77" w:author="Jacqueline Kaefer" w:date="2019-02-27T09:05:00Z">
+        <w:r>
+          <w:t xml:space="preserve">rechts unten </w:t>
+        </w:r>
+      </w:ins>
+      <w:r>
+        <w:t>eingegeben und der Kontakt, an den die Nachricht gesendet werden soll</w:t>
+      </w:r>
+      <w:ins w:id="78" w:author="Jacqueline Kaefer" w:date="2019-02-27T09:05:00Z">
+        <w:r>
+          <w:t xml:space="preserve"> links</w:t>
+        </w:r>
+      </w:ins>
+      <w:del w:id="79" w:author="Jacqueline Kaefer" w:date="2019-02-27T09:05:00Z">
+        <w:r>
+          <w:delText>,</w:delText>
+        </w:r>
+      </w:del>
+      <w:r>
+        <w:t xml:space="preserve"> ausgewählt werden. Anschließend kann die Nachricht wahlweise über den Button „Senden“ oder das Drücken der ENTER-Taste abgeschickt werden</w:t>
       </w:r>
       <w:r>
         <w:t>. Anschließend wird sie im</w:t>
@@ -4289,14 +4623,14 @@
       <w:pPr>
         <w:pStyle w:val="berschrift2"/>
       </w:pPr>
-      <w:bookmarkStart w:id="32" w:name="_Toc1644418"/>
+      <w:bookmarkStart w:id="80" w:name="_Toc1644418"/>
       <w:r>
         <w:t xml:space="preserve">Nachrichten </w:t>
       </w:r>
       <w:r>
         <w:t>empfangen</w:t>
       </w:r>
-      <w:bookmarkEnd w:id="32"/>
+      <w:bookmarkEnd w:id="80"/>
     </w:p>
     <w:p>
       <w:r>
@@ -4322,12 +4656,12 @@
       <w:pPr>
         <w:pStyle w:val="berschrift2"/>
       </w:pPr>
-      <w:bookmarkStart w:id="33" w:name="_Toc1644419"/>
+      <w:bookmarkStart w:id="81" w:name="_Toc1644419"/>
       <w:r>
         <w:lastRenderedPageBreak/>
         <w:t>Speicherung</w:t>
       </w:r>
-      <w:bookmarkEnd w:id="33"/>
+      <w:bookmarkEnd w:id="81"/>
     </w:p>
     <w:p>
       <w:r>
@@ -4349,18 +4683,26 @@
       <w:pPr>
         <w:pStyle w:val="berschrift2"/>
       </w:pPr>
-      <w:bookmarkStart w:id="34" w:name="_Toc1644420"/>
+      <w:bookmarkStart w:id="82" w:name="_Toc1644420"/>
       <w:r>
         <w:t>Fehlerbehebung</w:t>
       </w:r>
-      <w:bookmarkEnd w:id="34"/>
+      <w:bookmarkEnd w:id="82"/>
     </w:p>
     <w:p>
       <w:r>
         <w:t xml:space="preserve">Erscheinen während der Benutzung des Programms Fehlermeldungen, sollte der Benutzer den angezeigten Anweisungen folgen. </w:t>
       </w:r>
       <w:r>
-        <w:t xml:space="preserve">Sollten unvorhergesehene Fehler auftreten, kann es helfen das Backupfile </w:t>
+        <w:t>Sollten unvorhergesehene Fehler auftreten, kann es helfen</w:t>
+      </w:r>
+      <w:ins w:id="83" w:author="Jacqueline Kaefer" w:date="2019-02-27T09:16:00Z">
+        <w:r>
+          <w:t>,</w:t>
+        </w:r>
+      </w:ins>
+      <w:r>
+        <w:t xml:space="preserve"> das Backupfile </w:t>
       </w:r>
       <w:r>
         <w:t xml:space="preserve">dennoch </w:t>
@@ -4377,10 +4719,110 @@
         <w:spacing w:after="160" w:line="259" w:lineRule="auto"/>
         <w:jc w:val="left"/>
       </w:pPr>
+      <w:r>
+        <w:br w:type="page"/>
+      </w:r>
+    </w:p>
+    <w:p>
+      <w:pPr>
+        <w:pStyle w:val="berschrift1"/>
+      </w:pPr>
+      <w:r>
+        <w:lastRenderedPageBreak/>
+        <w:t>Quellen</w:t>
+      </w:r>
+    </w:p>
+    <w:p>
+      <w:pPr>
+        <w:pStyle w:val="Textkrper"/>
+      </w:pPr>
+      <w:hyperlink r:id="rId12" w:history="1">
+        <w:r>
+          <w:rPr>
+            <w:rStyle w:val="Hyperlink"/>
+          </w:rPr>
+          <w:t>https://www.dreamincode.net/forums/topic/231058-peer-to-peer-chat-advanced/</w:t>
+        </w:r>
+      </w:hyperlink>
+    </w:p>
+    <w:p>
+      <w:pPr>
+        <w:pStyle w:val="Textkrper"/>
+      </w:pPr>
+      <w:hyperlink r:id="rId13" w:history="1">
+        <w:r>
+          <w:rPr>
+            <w:rStyle w:val="Hyperlink"/>
+          </w:rPr>
+          <w:t>https://www.wpf-tutorial.com/wpf-application/handling-exceptions/</w:t>
+        </w:r>
+      </w:hyperlink>
+    </w:p>
+    <w:p>
+      <w:pPr>
+        <w:pStyle w:val="Textkrper"/>
+      </w:pPr>
+      <w:hyperlink r:id="rId14" w:history="1">
+        <w:r>
+          <w:rPr>
+            <w:rStyle w:val="Hyperlink"/>
+          </w:rPr>
+          <w:t>https://www.ip-insider.de/was-ist-ein-netzwerk-port-a-691212/</w:t>
+        </w:r>
+      </w:hyperlink>
+    </w:p>
+    <w:p>
+      <w:pPr>
+        <w:pStyle w:val="Textkrper"/>
+      </w:pPr>
+      <w:hyperlink r:id="rId15" w:history="1">
+        <w:r>
+          <w:rPr>
+            <w:rStyle w:val="Hyperlink"/>
+          </w:rPr>
+          <w:t>https://de.ryte.com/wiki/IP-Adresse</w:t>
+        </w:r>
+      </w:hyperlink>
+    </w:p>
+    <w:p>
+      <w:pPr>
+        <w:pStyle w:val="Textkrper"/>
+        <w:rPr>
+          <w:rStyle w:val="Hyperlink"/>
+        </w:rPr>
+      </w:pPr>
+      <w:hyperlink r:id="rId16" w:history="1">
+        <w:r>
+          <w:rPr>
+            <w:rStyle w:val="Hyperlink"/>
+          </w:rPr>
+          <w:t>https://de.wikipedia.org/wiki/User-Thread</w:t>
+        </w:r>
+      </w:hyperlink>
+    </w:p>
+    <w:p>
+      <w:pPr>
+        <w:pStyle w:val="Textkrper"/>
+        <w:rPr>
+          <w:rStyle w:val="Hyperlink"/>
+        </w:rPr>
+      </w:pPr>
+      <w:hyperlink r:id="rId17" w:history="1">
+        <w:r>
+          <w:rPr>
+            <w:rStyle w:val="Hyperlink"/>
+          </w:rPr>
+          <w:t>https://docs.microsoft.com/de-de/dotnet/csharp/programming-guide/delegates/using-delegates</w:t>
+        </w:r>
+      </w:hyperlink>
+    </w:p>
+    <w:p>
+      <w:bookmarkStart w:id="84" w:name="_GoBack"/>
+      <w:bookmarkEnd w:id="84"/>
     </w:p>
     <w:sectPr>
-      <w:headerReference w:type="default" r:id="rId9"/>
-      <w:footerReference w:type="default" r:id="rId10"/>
+      <w:headerReference w:type="default" r:id="rId18"/>
+      <w:footerReference w:type="default" r:id="rId19"/>
       <w:pgSz w:w="11906" w:h="16838"/>
       <w:pgMar w:top="1417" w:right="1417" w:bottom="1134" w:left="1417" w:header="708" w:footer="708" w:gutter="0"/>
       <w:pgNumType w:start="0"/>
@@ -4392,8 +4834,117 @@
 </w:document>
 </file>
 
+<file path=word/comments.xml><?xml version="1.0" encoding="utf-8"?>
+<w:comments xmlns:wpc="http://schemas.microsoft.com/office/word/2010/wordprocessingCanvas" xmlns:cx="http://schemas.microsoft.com/office/drawing/2014/chartex" xmlns:cx1="http://schemas.microsoft.com/office/drawing/2015/9/8/chartex" xmlns:cx2="http://schemas.microsoft.com/office/drawing/2015/10/21/chartex" xmlns:cx3="http://schemas.microsoft.com/office/drawing/2016/5/9/chartex" xmlns:cx4="http://schemas.microsoft.com/office/drawing/2016/5/10/chartex" xmlns:cx5="http://schemas.microsoft.com/office/drawing/2016/5/11/chartex" xmlns:cx6="http://schemas.microsoft.com/office/drawing/2016/5/12/chartex" xmlns:cx7="http://schemas.microsoft.com/office/drawing/2016/5/13/chartex" xmlns:cx8="http://schemas.microsoft.com/office/drawing/2016/5/14/chartex" xmlns:mc="http://schemas.openxmlformats.org/markup-compatibility/2006" xmlns:aink="http://schemas.microsoft.com/office/drawing/2016/ink" xmlns:am3d="http://schemas.microsoft.com/office/drawing/2017/model3d" xmlns:o="urn:schemas-microsoft-com:office:office" xmlns:r="http://schemas.openxmlformats.org/officeDocument/2006/relationships" xmlns:m="http://schemas.openxmlformats.org/officeDocument/2006/math" xmlns:v="urn:schemas-microsoft-com:vml" xmlns:wp14="http://schemas.microsoft.com/office/word/2010/wordprocessingDrawing" xmlns:wp="http://schemas.openxmlformats.org/drawingml/2006/wordprocessingDrawing" xmlns:w10="urn:schemas-microsoft-com:office:word" xmlns:w="http://schemas.openxmlformats.org/wordprocessingml/2006/main" xmlns:w14="http://schemas.microsoft.com/office/word/2010/wordml" xmlns:w15="http://schemas.microsoft.com/office/word/2012/wordml" xmlns:w16cid="http://schemas.microsoft.com/office/word/2016/wordml/cid" xmlns:w16se="http://schemas.microsoft.com/office/word/2015/wordml/symex" xmlns:wpg="http://schemas.microsoft.com/office/word/2010/wordprocessingGroup" xmlns:wpi="http://schemas.microsoft.com/office/word/2010/wordprocessingInk" xmlns:wne="http://schemas.microsoft.com/office/word/2006/wordml" xmlns:wps="http://schemas.microsoft.com/office/word/2010/wordprocessingShape" mc:Ignorable="w14 w15 w16se w16cid wp14">
+  <w:comment w:id="44" w:author="Jacqueline Kaefer" w:date="2019-02-27T08:57:00Z" w:initials="JK">
+    <w:p>
+      <w:pPr>
+        <w:pStyle w:val="Kommentartext"/>
+      </w:pPr>
+      <w:r>
+        <w:rPr>
+          <w:rStyle w:val="Kommentarzeichen"/>
+        </w:rPr>
+        <w:annotationRef/>
+      </w:r>
+      <w:r>
+        <w:t xml:space="preserve">Ich finde diesen Satz irgendwie </w:t>
+      </w:r>
+      <w:proofErr w:type="gramStart"/>
+      <w:r>
+        <w:t>nicht  ganz</w:t>
+      </w:r>
+      <w:proofErr w:type="gramEnd"/>
+      <w:r>
+        <w:t xml:space="preserve"> verständlich.</w:t>
+      </w:r>
+    </w:p>
+  </w:comment>
+  <w:comment w:id="45" w:author="Jacqueline Kaefer" w:date="2019-02-27T08:58:00Z" w:initials="JK">
+    <w:p>
+      <w:pPr>
+        <w:pStyle w:val="Kommentartext"/>
+      </w:pPr>
+      <w:r>
+        <w:rPr>
+          <w:rStyle w:val="Kommentarzeichen"/>
+        </w:rPr>
+        <w:annotationRef/>
+      </w:r>
+      <w:r>
+        <w:t xml:space="preserve">Was </w:t>
+      </w:r>
+      <w:proofErr w:type="spellStart"/>
+      <w:r>
+        <w:t>heisst</w:t>
+      </w:r>
+      <w:proofErr w:type="spellEnd"/>
+      <w:r>
+        <w:t xml:space="preserve"> in diesem Zusammenhang dynamisch?</w:t>
+      </w:r>
+    </w:p>
+  </w:comment>
+  <w:comment w:id="49" w:author="Jacqueline Kaefer" w:date="2019-02-27T08:59:00Z" w:initials="JK">
+    <w:p>
+      <w:pPr>
+        <w:pStyle w:val="Kommentartext"/>
+      </w:pPr>
+      <w:r>
+        <w:rPr>
+          <w:rStyle w:val="Kommentarzeichen"/>
+        </w:rPr>
+        <w:annotationRef/>
+      </w:r>
+      <w:r>
+        <w:t xml:space="preserve">Ich </w:t>
+      </w:r>
+      <w:proofErr w:type="spellStart"/>
+      <w:r>
+        <w:t>weiss</w:t>
+      </w:r>
+      <w:proofErr w:type="spellEnd"/>
+      <w:r>
+        <w:t xml:space="preserve"> nicht ob wir </w:t>
+      </w:r>
+      <w:proofErr w:type="spellStart"/>
+      <w:r>
+        <w:t>vorraussetzten</w:t>
+      </w:r>
+      <w:proofErr w:type="spellEnd"/>
+      <w:r>
+        <w:t xml:space="preserve"> </w:t>
+      </w:r>
+      <w:proofErr w:type="gramStart"/>
+      <w:r>
+        <w:t>könne</w:t>
+      </w:r>
+      <w:proofErr w:type="gramEnd"/>
+      <w:r>
+        <w:t xml:space="preserve"> dass unsere Leser das TCP-Protokoll kennen.</w:t>
+      </w:r>
+    </w:p>
+  </w:comment>
+</w:comments>
+</file>
+
+<file path=word/commentsExtended.xml><?xml version="1.0" encoding="utf-8"?>
+<w15:commentsEx xmlns:wpc="http://schemas.microsoft.com/office/word/2010/wordprocessingCanvas" xmlns:cx="http://schemas.microsoft.com/office/drawing/2014/chartex" xmlns:cx1="http://schemas.microsoft.com/office/drawing/2015/9/8/chartex" xmlns:cx2="http://schemas.microsoft.com/office/drawing/2015/10/21/chartex" xmlns:cx3="http://schemas.microsoft.com/office/drawing/2016/5/9/chartex" xmlns:cx4="http://schemas.microsoft.com/office/drawing/2016/5/10/chartex" xmlns:cx5="http://schemas.microsoft.com/office/drawing/2016/5/11/chartex" xmlns:cx6="http://schemas.microsoft.com/office/drawing/2016/5/12/chartex" xmlns:cx7="http://schemas.microsoft.com/office/drawing/2016/5/13/chartex" xmlns:cx8="http://schemas.microsoft.com/office/drawing/2016/5/14/chartex" xmlns:mc="http://schemas.openxmlformats.org/markup-compatibility/2006" xmlns:aink="http://schemas.microsoft.com/office/drawing/2016/ink" xmlns:am3d="http://schemas.microsoft.com/office/drawing/2017/model3d" xmlns:o="urn:schemas-microsoft-com:office:office" xmlns:r="http://schemas.openxmlformats.org/officeDocument/2006/relationships" xmlns:m="http://schemas.openxmlformats.org/officeDocument/2006/math" xmlns:v="urn:schemas-microsoft-com:vml" xmlns:wp14="http://schemas.microsoft.com/office/word/2010/wordprocessingDrawing" xmlns:wp="http://schemas.openxmlformats.org/drawingml/2006/wordprocessingDrawing" xmlns:w10="urn:schemas-microsoft-com:office:word" xmlns:w="http://schemas.openxmlformats.org/wordprocessingml/2006/main" xmlns:w14="http://schemas.microsoft.com/office/word/2010/wordml" xmlns:w15="http://schemas.microsoft.com/office/word/2012/wordml" xmlns:w16cid="http://schemas.microsoft.com/office/word/2016/wordml/cid" xmlns:w16se="http://schemas.microsoft.com/office/word/2015/wordml/symex" xmlns:wpg="http://schemas.microsoft.com/office/word/2010/wordprocessingGroup" xmlns:wpi="http://schemas.microsoft.com/office/word/2010/wordprocessingInk" xmlns:wne="http://schemas.microsoft.com/office/word/2006/wordml" xmlns:wps="http://schemas.microsoft.com/office/word/2010/wordprocessingShape" mc:Ignorable="w14 w15 w16se w16cid wp14">
+  <w15:commentEx w15:paraId="3D22699E" w15:done="0"/>
+  <w15:commentEx w15:paraId="7204A993" w15:done="0"/>
+  <w15:commentEx w15:paraId="4D7ED1F7" w15:done="0"/>
+</w15:commentsEx>
+</file>
+
+<file path=word/commentsIds.xml><?xml version="1.0" encoding="utf-8"?>
+<w16cid:commentsIds xmlns:wpc="http://schemas.microsoft.com/office/word/2010/wordprocessingCanvas" xmlns:cx="http://schemas.microsoft.com/office/drawing/2014/chartex" xmlns:cx1="http://schemas.microsoft.com/office/drawing/2015/9/8/chartex" xmlns:cx2="http://schemas.microsoft.com/office/drawing/2015/10/21/chartex" xmlns:cx3="http://schemas.microsoft.com/office/drawing/2016/5/9/chartex" xmlns:cx4="http://schemas.microsoft.com/office/drawing/2016/5/10/chartex" xmlns:cx5="http://schemas.microsoft.com/office/drawing/2016/5/11/chartex" xmlns:cx6="http://schemas.microsoft.com/office/drawing/2016/5/12/chartex" xmlns:cx7="http://schemas.microsoft.com/office/drawing/2016/5/13/chartex" xmlns:cx8="http://schemas.microsoft.com/office/drawing/2016/5/14/chartex" xmlns:mc="http://schemas.openxmlformats.org/markup-compatibility/2006" xmlns:aink="http://schemas.microsoft.com/office/drawing/2016/ink" xmlns:am3d="http://schemas.microsoft.com/office/drawing/2017/model3d" xmlns:o="urn:schemas-microsoft-com:office:office" xmlns:r="http://schemas.openxmlformats.org/officeDocument/2006/relationships" xmlns:m="http://schemas.openxmlformats.org/officeDocument/2006/math" xmlns:v="urn:schemas-microsoft-com:vml" xmlns:wp14="http://schemas.microsoft.com/office/word/2010/wordprocessingDrawing" xmlns:wp="http://schemas.openxmlformats.org/drawingml/2006/wordprocessingDrawing" xmlns:w10="urn:schemas-microsoft-com:office:word" xmlns:w="http://schemas.openxmlformats.org/wordprocessingml/2006/main" xmlns:w14="http://schemas.microsoft.com/office/word/2010/wordml" xmlns:w15="http://schemas.microsoft.com/office/word/2012/wordml" xmlns:w16cid="http://schemas.microsoft.com/office/word/2016/wordml/cid" xmlns:w16se="http://schemas.microsoft.com/office/word/2015/wordml/symex" xmlns:wpg="http://schemas.microsoft.com/office/word/2010/wordprocessingGroup" xmlns:wpi="http://schemas.microsoft.com/office/word/2010/wordprocessingInk" xmlns:wne="http://schemas.microsoft.com/office/word/2006/wordml" xmlns:wps="http://schemas.microsoft.com/office/word/2010/wordprocessingShape" mc:Ignorable="w14 w15 w16se w16cid wp14">
+  <w16cid:commentId w16cid:paraId="3D22699E" w16cid:durableId="2020CF84"/>
+  <w16cid:commentId w16cid:paraId="7204A993" w16cid:durableId="2020CFA4"/>
+  <w16cid:commentId w16cid:paraId="4D7ED1F7" w16cid:durableId="2020CFEE"/>
+</w16cid:commentsIds>
+</file>
+
 <file path=word/endnotes.xml><?xml version="1.0" encoding="utf-8"?>
-<w:endnotes xmlns:wpc="http://schemas.microsoft.com/office/word/2010/wordprocessingCanvas" xmlns:cx="http://schemas.microsoft.com/office/drawing/2014/chartex" xmlns:cx1="http://schemas.microsoft.com/office/drawing/2015/9/8/chartex" xmlns:mc="http://schemas.openxmlformats.org/markup-compatibility/2006" xmlns:o="urn:schemas-microsoft-com:office:office" xmlns:r="http://schemas.openxmlformats.org/officeDocument/2006/relationships" xmlns:m="http://schemas.openxmlformats.org/officeDocument/2006/math" xmlns:v="urn:schemas-microsoft-com:vml" xmlns:wp14="http://schemas.microsoft.com/office/word/2010/wordprocessingDrawing" xmlns:wp="http://schemas.openxmlformats.org/drawingml/2006/wordprocessingDrawing" xmlns:w10="urn:schemas-microsoft-com:office:word" xmlns:w="http://schemas.openxmlformats.org/wordprocessingml/2006/main" xmlns:w14="http://schemas.microsoft.com/office/word/2010/wordml" xmlns:w15="http://schemas.microsoft.com/office/word/2012/wordml" xmlns:w16se="http://schemas.microsoft.com/office/word/2015/wordml/symex" xmlns:wpg="http://schemas.microsoft.com/office/word/2010/wordprocessingGroup" xmlns:wpi="http://schemas.microsoft.com/office/word/2010/wordprocessingInk" xmlns:wne="http://schemas.microsoft.com/office/word/2006/wordml" xmlns:wps="http://schemas.microsoft.com/office/word/2010/wordprocessingShape" mc:Ignorable="w14 w15 w16se wp14">
+<w:endnotes xmlns:wpc="http://schemas.microsoft.com/office/word/2010/wordprocessingCanvas" xmlns:cx="http://schemas.microsoft.com/office/drawing/2014/chartex" xmlns:cx1="http://schemas.microsoft.com/office/drawing/2015/9/8/chartex" xmlns:cx2="http://schemas.microsoft.com/office/drawing/2015/10/21/chartex" xmlns:cx3="http://schemas.microsoft.com/office/drawing/2016/5/9/chartex" xmlns:cx4="http://schemas.microsoft.com/office/drawing/2016/5/10/chartex" xmlns:cx5="http://schemas.microsoft.com/office/drawing/2016/5/11/chartex" xmlns:cx6="http://schemas.microsoft.com/office/drawing/2016/5/12/chartex" xmlns:cx7="http://schemas.microsoft.com/office/drawing/2016/5/13/chartex" xmlns:cx8="http://schemas.microsoft.com/office/drawing/2016/5/14/chartex" xmlns:mc="http://schemas.openxmlformats.org/markup-compatibility/2006" xmlns:aink="http://schemas.microsoft.com/office/drawing/2016/ink" xmlns:am3d="http://schemas.microsoft.com/office/drawing/2017/model3d" xmlns:o="urn:schemas-microsoft-com:office:office" xmlns:r="http://schemas.openxmlformats.org/officeDocument/2006/relationships" xmlns:m="http://schemas.openxmlformats.org/officeDocument/2006/math" xmlns:v="urn:schemas-microsoft-com:vml" xmlns:wp14="http://schemas.microsoft.com/office/word/2010/wordprocessingDrawing" xmlns:wp="http://schemas.openxmlformats.org/drawingml/2006/wordprocessingDrawing" xmlns:w10="urn:schemas-microsoft-com:office:word" xmlns:w="http://schemas.openxmlformats.org/wordprocessingml/2006/main" xmlns:w14="http://schemas.microsoft.com/office/word/2010/wordml" xmlns:w15="http://schemas.microsoft.com/office/word/2012/wordml" xmlns:w16cid="http://schemas.microsoft.com/office/word/2016/wordml/cid" xmlns:w16se="http://schemas.microsoft.com/office/word/2015/wordml/symex" xmlns:wpg="http://schemas.microsoft.com/office/word/2010/wordprocessingGroup" xmlns:wpi="http://schemas.microsoft.com/office/word/2010/wordprocessingInk" xmlns:wne="http://schemas.microsoft.com/office/word/2006/wordml" xmlns:wps="http://schemas.microsoft.com/office/word/2010/wordprocessingShape" mc:Ignorable="w14 w15 w16se w16cid wp14">
   <w:endnote w:type="separator" w:id="-1">
     <w:p>
       <w:pPr>
@@ -4418,7 +4969,7 @@
 </file>
 
 <file path=word/footer1.xml><?xml version="1.0" encoding="utf-8"?>
-<w:ftr xmlns:wpc="http://schemas.microsoft.com/office/word/2010/wordprocessingCanvas" xmlns:cx="http://schemas.microsoft.com/office/drawing/2014/chartex" xmlns:cx1="http://schemas.microsoft.com/office/drawing/2015/9/8/chartex" xmlns:mc="http://schemas.openxmlformats.org/markup-compatibility/2006" xmlns:o="urn:schemas-microsoft-com:office:office" xmlns:r="http://schemas.openxmlformats.org/officeDocument/2006/relationships" xmlns:m="http://schemas.openxmlformats.org/officeDocument/2006/math" xmlns:v="urn:schemas-microsoft-com:vml" xmlns:wp14="http://schemas.microsoft.com/office/word/2010/wordprocessingDrawing" xmlns:wp="http://schemas.openxmlformats.org/drawingml/2006/wordprocessingDrawing" xmlns:w10="urn:schemas-microsoft-com:office:word" xmlns:w="http://schemas.openxmlformats.org/wordprocessingml/2006/main" xmlns:w14="http://schemas.microsoft.com/office/word/2010/wordml" xmlns:w15="http://schemas.microsoft.com/office/word/2012/wordml" xmlns:w16se="http://schemas.microsoft.com/office/word/2015/wordml/symex" xmlns:wpg="http://schemas.microsoft.com/office/word/2010/wordprocessingGroup" xmlns:wpi="http://schemas.microsoft.com/office/word/2010/wordprocessingInk" xmlns:wne="http://schemas.microsoft.com/office/word/2006/wordml" xmlns:wps="http://schemas.microsoft.com/office/word/2010/wordprocessingShape" mc:Ignorable="w14 w15 w16se wp14">
+<w:ftr xmlns:wpc="http://schemas.microsoft.com/office/word/2010/wordprocessingCanvas" xmlns:cx="http://schemas.microsoft.com/office/drawing/2014/chartex" xmlns:cx1="http://schemas.microsoft.com/office/drawing/2015/9/8/chartex" xmlns:cx2="http://schemas.microsoft.com/office/drawing/2015/10/21/chartex" xmlns:cx3="http://schemas.microsoft.com/office/drawing/2016/5/9/chartex" xmlns:cx4="http://schemas.microsoft.com/office/drawing/2016/5/10/chartex" xmlns:cx5="http://schemas.microsoft.com/office/drawing/2016/5/11/chartex" xmlns:cx6="http://schemas.microsoft.com/office/drawing/2016/5/12/chartex" xmlns:cx7="http://schemas.microsoft.com/office/drawing/2016/5/13/chartex" xmlns:cx8="http://schemas.microsoft.com/office/drawing/2016/5/14/chartex" xmlns:mc="http://schemas.openxmlformats.org/markup-compatibility/2006" xmlns:aink="http://schemas.microsoft.com/office/drawing/2016/ink" xmlns:am3d="http://schemas.microsoft.com/office/drawing/2017/model3d" xmlns:o="urn:schemas-microsoft-com:office:office" xmlns:r="http://schemas.openxmlformats.org/officeDocument/2006/relationships" xmlns:m="http://schemas.openxmlformats.org/officeDocument/2006/math" xmlns:v="urn:schemas-microsoft-com:vml" xmlns:wp14="http://schemas.microsoft.com/office/word/2010/wordprocessingDrawing" xmlns:wp="http://schemas.openxmlformats.org/drawingml/2006/wordprocessingDrawing" xmlns:w10="urn:schemas-microsoft-com:office:word" xmlns:w="http://schemas.openxmlformats.org/wordprocessingml/2006/main" xmlns:w14="http://schemas.microsoft.com/office/word/2010/wordml" xmlns:w15="http://schemas.microsoft.com/office/word/2012/wordml" xmlns:w16cid="http://schemas.microsoft.com/office/word/2016/wordml/cid" xmlns:w16se="http://schemas.microsoft.com/office/word/2015/wordml/symex" xmlns:wpg="http://schemas.microsoft.com/office/word/2010/wordprocessingGroup" xmlns:wpi="http://schemas.microsoft.com/office/word/2010/wordprocessingInk" xmlns:wne="http://schemas.microsoft.com/office/word/2006/wordml" xmlns:wps="http://schemas.microsoft.com/office/word/2010/wordprocessingShape" mc:Ignorable="w14 w15 w16se w16cid wp14">
   <w:sdt>
     <w:sdtPr>
       <w:id w:val="790162155"/>
@@ -4547,7 +5098,7 @@
 </file>
 
 <file path=word/footnotes.xml><?xml version="1.0" encoding="utf-8"?>
-<w:footnotes xmlns:wpc="http://schemas.microsoft.com/office/word/2010/wordprocessingCanvas" xmlns:cx="http://schemas.microsoft.com/office/drawing/2014/chartex" xmlns:cx1="http://schemas.microsoft.com/office/drawing/2015/9/8/chartex" xmlns:mc="http://schemas.openxmlformats.org/markup-compatibility/2006" xmlns:o="urn:schemas-microsoft-com:office:office" xmlns:r="http://schemas.openxmlformats.org/officeDocument/2006/relationships" xmlns:m="http://schemas.openxmlformats.org/officeDocument/2006/math" xmlns:v="urn:schemas-microsoft-com:vml" xmlns:wp14="http://schemas.microsoft.com/office/word/2010/wordprocessingDrawing" xmlns:wp="http://schemas.openxmlformats.org/drawingml/2006/wordprocessingDrawing" xmlns:w10="urn:schemas-microsoft-com:office:word" xmlns:w="http://schemas.openxmlformats.org/wordprocessingml/2006/main" xmlns:w14="http://schemas.microsoft.com/office/word/2010/wordml" xmlns:w15="http://schemas.microsoft.com/office/word/2012/wordml" xmlns:w16se="http://schemas.microsoft.com/office/word/2015/wordml/symex" xmlns:wpg="http://schemas.microsoft.com/office/word/2010/wordprocessingGroup" xmlns:wpi="http://schemas.microsoft.com/office/word/2010/wordprocessingInk" xmlns:wne="http://schemas.microsoft.com/office/word/2006/wordml" xmlns:wps="http://schemas.microsoft.com/office/word/2010/wordprocessingShape" mc:Ignorable="w14 w15 w16se wp14">
+<w:footnotes xmlns:wpc="http://schemas.microsoft.com/office/word/2010/wordprocessingCanvas" xmlns:cx="http://schemas.microsoft.com/office/drawing/2014/chartex" xmlns:cx1="http://schemas.microsoft.com/office/drawing/2015/9/8/chartex" xmlns:cx2="http://schemas.microsoft.com/office/drawing/2015/10/21/chartex" xmlns:cx3="http://schemas.microsoft.com/office/drawing/2016/5/9/chartex" xmlns:cx4="http://schemas.microsoft.com/office/drawing/2016/5/10/chartex" xmlns:cx5="http://schemas.microsoft.com/office/drawing/2016/5/11/chartex" xmlns:cx6="http://schemas.microsoft.com/office/drawing/2016/5/12/chartex" xmlns:cx7="http://schemas.microsoft.com/office/drawing/2016/5/13/chartex" xmlns:cx8="http://schemas.microsoft.com/office/drawing/2016/5/14/chartex" xmlns:mc="http://schemas.openxmlformats.org/markup-compatibility/2006" xmlns:aink="http://schemas.microsoft.com/office/drawing/2016/ink" xmlns:am3d="http://schemas.microsoft.com/office/drawing/2017/model3d" xmlns:o="urn:schemas-microsoft-com:office:office" xmlns:r="http://schemas.openxmlformats.org/officeDocument/2006/relationships" xmlns:m="http://schemas.openxmlformats.org/officeDocument/2006/math" xmlns:v="urn:schemas-microsoft-com:vml" xmlns:wp14="http://schemas.microsoft.com/office/word/2010/wordprocessingDrawing" xmlns:wp="http://schemas.openxmlformats.org/drawingml/2006/wordprocessingDrawing" xmlns:w10="urn:schemas-microsoft-com:office:word" xmlns:w="http://schemas.openxmlformats.org/wordprocessingml/2006/main" xmlns:w14="http://schemas.microsoft.com/office/word/2010/wordml" xmlns:w15="http://schemas.microsoft.com/office/word/2012/wordml" xmlns:w16cid="http://schemas.microsoft.com/office/word/2016/wordml/cid" xmlns:w16se="http://schemas.microsoft.com/office/word/2015/wordml/symex" xmlns:wpg="http://schemas.microsoft.com/office/word/2010/wordprocessingGroup" xmlns:wpi="http://schemas.microsoft.com/office/word/2010/wordprocessingInk" xmlns:wne="http://schemas.microsoft.com/office/word/2006/wordml" xmlns:wps="http://schemas.microsoft.com/office/word/2010/wordprocessingShape" mc:Ignorable="w14 w15 w16se w16cid wp14">
   <w:footnote w:type="separator" w:id="-1">
     <w:p>
       <w:pPr>
@@ -4572,7 +5123,7 @@
 </file>
 
 <file path=word/header1.xml><?xml version="1.0" encoding="utf-8"?>
-<w:hdr xmlns:wpc="http://schemas.microsoft.com/office/word/2010/wordprocessingCanvas" xmlns:cx="http://schemas.microsoft.com/office/drawing/2014/chartex" xmlns:cx1="http://schemas.microsoft.com/office/drawing/2015/9/8/chartex" xmlns:mc="http://schemas.openxmlformats.org/markup-compatibility/2006" xmlns:o="urn:schemas-microsoft-com:office:office" xmlns:r="http://schemas.openxmlformats.org/officeDocument/2006/relationships" xmlns:m="http://schemas.openxmlformats.org/officeDocument/2006/math" xmlns:v="urn:schemas-microsoft-com:vml" xmlns:wp14="http://schemas.microsoft.com/office/word/2010/wordprocessingDrawing" xmlns:wp="http://schemas.openxmlformats.org/drawingml/2006/wordprocessingDrawing" xmlns:w10="urn:schemas-microsoft-com:office:word" xmlns:w="http://schemas.openxmlformats.org/wordprocessingml/2006/main" xmlns:w14="http://schemas.microsoft.com/office/word/2010/wordml" xmlns:w15="http://schemas.microsoft.com/office/word/2012/wordml" xmlns:w16se="http://schemas.microsoft.com/office/word/2015/wordml/symex" xmlns:wpg="http://schemas.microsoft.com/office/word/2010/wordprocessingGroup" xmlns:wpi="http://schemas.microsoft.com/office/word/2010/wordprocessingInk" xmlns:wne="http://schemas.microsoft.com/office/word/2006/wordml" xmlns:wps="http://schemas.microsoft.com/office/word/2010/wordprocessingShape" mc:Ignorable="w14 w15 w16se wp14">
+<w:hdr xmlns:wpc="http://schemas.microsoft.com/office/word/2010/wordprocessingCanvas" xmlns:cx="http://schemas.microsoft.com/office/drawing/2014/chartex" xmlns:cx1="http://schemas.microsoft.com/office/drawing/2015/9/8/chartex" xmlns:cx2="http://schemas.microsoft.com/office/drawing/2015/10/21/chartex" xmlns:cx3="http://schemas.microsoft.com/office/drawing/2016/5/9/chartex" xmlns:cx4="http://schemas.microsoft.com/office/drawing/2016/5/10/chartex" xmlns:cx5="http://schemas.microsoft.com/office/drawing/2016/5/11/chartex" xmlns:cx6="http://schemas.microsoft.com/office/drawing/2016/5/12/chartex" xmlns:cx7="http://schemas.microsoft.com/office/drawing/2016/5/13/chartex" xmlns:cx8="http://schemas.microsoft.com/office/drawing/2016/5/14/chartex" xmlns:mc="http://schemas.openxmlformats.org/markup-compatibility/2006" xmlns:aink="http://schemas.microsoft.com/office/drawing/2016/ink" xmlns:am3d="http://schemas.microsoft.com/office/drawing/2017/model3d" xmlns:o="urn:schemas-microsoft-com:office:office" xmlns:r="http://schemas.openxmlformats.org/officeDocument/2006/relationships" xmlns:m="http://schemas.openxmlformats.org/officeDocument/2006/math" xmlns:v="urn:schemas-microsoft-com:vml" xmlns:wp14="http://schemas.microsoft.com/office/word/2010/wordprocessingDrawing" xmlns:wp="http://schemas.openxmlformats.org/drawingml/2006/wordprocessingDrawing" xmlns:w10="urn:schemas-microsoft-com:office:word" xmlns:w="http://schemas.openxmlformats.org/wordprocessingml/2006/main" xmlns:w14="http://schemas.microsoft.com/office/word/2010/wordml" xmlns:w15="http://schemas.microsoft.com/office/word/2012/wordml" xmlns:w16cid="http://schemas.microsoft.com/office/word/2016/wordml/cid" xmlns:w16se="http://schemas.microsoft.com/office/word/2015/wordml/symex" xmlns:wpg="http://schemas.microsoft.com/office/word/2010/wordprocessingGroup" xmlns:wpi="http://schemas.microsoft.com/office/word/2010/wordprocessingInk" xmlns:wne="http://schemas.microsoft.com/office/word/2006/wordml" xmlns:wps="http://schemas.microsoft.com/office/word/2010/wordprocessingShape" mc:Ignorable="w14 w15 w16se w16cid wp14">
   <w:p>
     <w:pPr>
       <w:pStyle w:val="Kopfzeile"/>
@@ -4593,7 +5144,7 @@
 </file>
 
 <file path=word/numbering.xml><?xml version="1.0" encoding="utf-8"?>
-<w:numbering xmlns:wpc="http://schemas.microsoft.com/office/word/2010/wordprocessingCanvas" xmlns:cx="http://schemas.microsoft.com/office/drawing/2014/chartex" xmlns:cx1="http://schemas.microsoft.com/office/drawing/2015/9/8/chartex" xmlns:mc="http://schemas.openxmlformats.org/markup-compatibility/2006" xmlns:o="urn:schemas-microsoft-com:office:office" xmlns:r="http://schemas.openxmlformats.org/officeDocument/2006/relationships" xmlns:m="http://schemas.openxmlformats.org/officeDocument/2006/math" xmlns:v="urn:schemas-microsoft-com:vml" xmlns:wp14="http://schemas.microsoft.com/office/word/2010/wordprocessingDrawing" xmlns:wp="http://schemas.openxmlformats.org/drawingml/2006/wordprocessingDrawing" xmlns:w10="urn:schemas-microsoft-com:office:word" xmlns:w="http://schemas.openxmlformats.org/wordprocessingml/2006/main" xmlns:w14="http://schemas.microsoft.com/office/word/2010/wordml" xmlns:w15="http://schemas.microsoft.com/office/word/2012/wordml" xmlns:w16se="http://schemas.microsoft.com/office/word/2015/wordml/symex" xmlns:wpg="http://schemas.microsoft.com/office/word/2010/wordprocessingGroup" xmlns:wpi="http://schemas.microsoft.com/office/word/2010/wordprocessingInk" xmlns:wne="http://schemas.microsoft.com/office/word/2006/wordml" xmlns:wps="http://schemas.microsoft.com/office/word/2010/wordprocessingShape" mc:Ignorable="w14 w15 w16se wp14">
+<w:numbering xmlns:wpc="http://schemas.microsoft.com/office/word/2010/wordprocessingCanvas" xmlns:cx="http://schemas.microsoft.com/office/drawing/2014/chartex" xmlns:cx1="http://schemas.microsoft.com/office/drawing/2015/9/8/chartex" xmlns:cx2="http://schemas.microsoft.com/office/drawing/2015/10/21/chartex" xmlns:cx3="http://schemas.microsoft.com/office/drawing/2016/5/9/chartex" xmlns:cx4="http://schemas.microsoft.com/office/drawing/2016/5/10/chartex" xmlns:cx5="http://schemas.microsoft.com/office/drawing/2016/5/11/chartex" xmlns:cx6="http://schemas.microsoft.com/office/drawing/2016/5/12/chartex" xmlns:cx7="http://schemas.microsoft.com/office/drawing/2016/5/13/chartex" xmlns:cx8="http://schemas.microsoft.com/office/drawing/2016/5/14/chartex" xmlns:mc="http://schemas.openxmlformats.org/markup-compatibility/2006" xmlns:aink="http://schemas.microsoft.com/office/drawing/2016/ink" xmlns:am3d="http://schemas.microsoft.com/office/drawing/2017/model3d" xmlns:o="urn:schemas-microsoft-com:office:office" xmlns:r="http://schemas.openxmlformats.org/officeDocument/2006/relationships" xmlns:m="http://schemas.openxmlformats.org/officeDocument/2006/math" xmlns:v="urn:schemas-microsoft-com:vml" xmlns:wp14="http://schemas.microsoft.com/office/word/2010/wordprocessingDrawing" xmlns:wp="http://schemas.openxmlformats.org/drawingml/2006/wordprocessingDrawing" xmlns:w10="urn:schemas-microsoft-com:office:word" xmlns:w="http://schemas.openxmlformats.org/wordprocessingml/2006/main" xmlns:w14="http://schemas.microsoft.com/office/word/2010/wordml" xmlns:w15="http://schemas.microsoft.com/office/word/2012/wordml" xmlns:w16cid="http://schemas.microsoft.com/office/word/2016/wordml/cid" xmlns:w16se="http://schemas.microsoft.com/office/word/2015/wordml/symex" xmlns:wpg="http://schemas.microsoft.com/office/word/2010/wordprocessingGroup" xmlns:wpi="http://schemas.microsoft.com/office/word/2010/wordprocessingInk" xmlns:wne="http://schemas.microsoft.com/office/word/2006/wordml" xmlns:wps="http://schemas.microsoft.com/office/word/2010/wordprocessingShape" mc:Ignorable="w14 w15 w16se w16cid wp14">
   <w:abstractNum w:abstractNumId="0" w15:restartNumberingAfterBreak="0">
     <w:nsid w:val="0161089D"/>
     <w:multiLevelType w:val="multilevel"/>
@@ -7199,8 +7750,16 @@
 </w:numbering>
 </file>
 
+<file path=word/people.xml><?xml version="1.0" encoding="utf-8"?>
+<w15:people xmlns:wpc="http://schemas.microsoft.com/office/word/2010/wordprocessingCanvas" xmlns:cx="http://schemas.microsoft.com/office/drawing/2014/chartex" xmlns:cx1="http://schemas.microsoft.com/office/drawing/2015/9/8/chartex" xmlns:cx2="http://schemas.microsoft.com/office/drawing/2015/10/21/chartex" xmlns:cx3="http://schemas.microsoft.com/office/drawing/2016/5/9/chartex" xmlns:cx4="http://schemas.microsoft.com/office/drawing/2016/5/10/chartex" xmlns:cx5="http://schemas.microsoft.com/office/drawing/2016/5/11/chartex" xmlns:cx6="http://schemas.microsoft.com/office/drawing/2016/5/12/chartex" xmlns:cx7="http://schemas.microsoft.com/office/drawing/2016/5/13/chartex" xmlns:cx8="http://schemas.microsoft.com/office/drawing/2016/5/14/chartex" xmlns:mc="http://schemas.openxmlformats.org/markup-compatibility/2006" xmlns:aink="http://schemas.microsoft.com/office/drawing/2016/ink" xmlns:am3d="http://schemas.microsoft.com/office/drawing/2017/model3d" xmlns:o="urn:schemas-microsoft-com:office:office" xmlns:r="http://schemas.openxmlformats.org/officeDocument/2006/relationships" xmlns:m="http://schemas.openxmlformats.org/officeDocument/2006/math" xmlns:v="urn:schemas-microsoft-com:vml" xmlns:wp14="http://schemas.microsoft.com/office/word/2010/wordprocessingDrawing" xmlns:wp="http://schemas.openxmlformats.org/drawingml/2006/wordprocessingDrawing" xmlns:w10="urn:schemas-microsoft-com:office:word" xmlns:w="http://schemas.openxmlformats.org/wordprocessingml/2006/main" xmlns:w14="http://schemas.microsoft.com/office/word/2010/wordml" xmlns:w15="http://schemas.microsoft.com/office/word/2012/wordml" xmlns:w16cid="http://schemas.microsoft.com/office/word/2016/wordml/cid" xmlns:w16se="http://schemas.microsoft.com/office/word/2015/wordml/symex" xmlns:wpg="http://schemas.microsoft.com/office/word/2010/wordprocessingGroup" xmlns:wpi="http://schemas.microsoft.com/office/word/2010/wordprocessingInk" xmlns:wne="http://schemas.microsoft.com/office/word/2006/wordml" xmlns:wps="http://schemas.microsoft.com/office/word/2010/wordprocessingShape" mc:Ignorable="w14 w15 w16se w16cid wp14">
+  <w15:person w15:author="Jacqueline Kaefer">
+    <w15:presenceInfo w15:providerId="None" w15:userId="Jacqueline Kaefer"/>
+  </w15:person>
+</w15:people>
+</file>
+
 <file path=word/styles.xml><?xml version="1.0" encoding="utf-8"?>
-<w:styles xmlns:mc="http://schemas.openxmlformats.org/markup-compatibility/2006" xmlns:r="http://schemas.openxmlformats.org/officeDocument/2006/relationships" xmlns:w="http://schemas.openxmlformats.org/wordprocessingml/2006/main" xmlns:w14="http://schemas.microsoft.com/office/word/2010/wordml" xmlns:w15="http://schemas.microsoft.com/office/word/2012/wordml" xmlns:w16se="http://schemas.microsoft.com/office/word/2015/wordml/symex" mc:Ignorable="w14 w15 w16se">
+<w:styles xmlns:mc="http://schemas.openxmlformats.org/markup-compatibility/2006" xmlns:r="http://schemas.openxmlformats.org/officeDocument/2006/relationships" xmlns:w="http://schemas.openxmlformats.org/wordprocessingml/2006/main" xmlns:w14="http://schemas.microsoft.com/office/word/2010/wordml" xmlns:w15="http://schemas.microsoft.com/office/word/2012/wordml" xmlns:w16cid="http://schemas.microsoft.com/office/word/2016/wordml/cid" xmlns:w16se="http://schemas.microsoft.com/office/word/2015/wordml/symex" mc:Ignorable="w14 w15 w16se w16cid">
   <w:docDefaults>
     <w:rPrDefault>
       <w:rPr>
@@ -7216,7 +7775,7 @@
       </w:pPr>
     </w:pPrDefault>
   </w:docDefaults>
-  <w:latentStyles w:defLockedState="0" w:defUIPriority="99" w:defSemiHidden="0" w:defUnhideWhenUsed="0" w:defQFormat="0" w:count="371">
+  <w:latentStyles w:defLockedState="0" w:defUIPriority="99" w:defSemiHidden="0" w:defUnhideWhenUsed="0" w:defQFormat="0" w:count="375">
     <w:lsdException w:name="Normal" w:uiPriority="0" w:qFormat="1"/>
     <w:lsdException w:name="heading 1" w:uiPriority="9" w:qFormat="1"/>
     <w:lsdException w:name="heading 2" w:semiHidden="1" w:uiPriority="9" w:unhideWhenUsed="1" w:qFormat="1"/>
@@ -7283,7 +7842,7 @@
     <w:lsdException w:name="Closing" w:semiHidden="1" w:unhideWhenUsed="1"/>
     <w:lsdException w:name="Signature" w:semiHidden="1" w:unhideWhenUsed="1"/>
     <w:lsdException w:name="Default Paragraph Font" w:semiHidden="1" w:uiPriority="1" w:unhideWhenUsed="1"/>
-    <w:lsdException w:name="Body Text" w:semiHidden="1" w:unhideWhenUsed="1"/>
+    <w:lsdException w:name="Body Text" w:semiHidden="1" w:uiPriority="0" w:unhideWhenUsed="1"/>
     <w:lsdException w:name="Body Text Indent" w:semiHidden="1" w:unhideWhenUsed="1"/>
     <w:lsdException w:name="List Continue" w:semiHidden="1" w:unhideWhenUsed="1"/>
     <w:lsdException w:name="List Continue 2" w:semiHidden="1" w:unhideWhenUsed="1"/>
@@ -7322,7 +7881,6 @@
     <w:lsdException w:name="HTML Sample" w:semiHidden="1" w:unhideWhenUsed="1"/>
     <w:lsdException w:name="HTML Typewriter" w:semiHidden="1" w:unhideWhenUsed="1"/>
     <w:lsdException w:name="HTML Variable" w:semiHidden="1" w:unhideWhenUsed="1"/>
-    <w:lsdException w:name="Normal Table" w:semiHidden="1" w:unhideWhenUsed="1"/>
     <w:lsdException w:name="annotation subject" w:semiHidden="1" w:unhideWhenUsed="1"/>
     <w:lsdException w:name="No List" w:semiHidden="1" w:unhideWhenUsed="1"/>
     <w:lsdException w:name="Outline List 1" w:semiHidden="1" w:unhideWhenUsed="1"/>
@@ -7366,10 +7924,8 @@
     <w:lsdException w:name="Table Elegant" w:semiHidden="1" w:unhideWhenUsed="1"/>
     <w:lsdException w:name="Table Professional" w:semiHidden="1" w:unhideWhenUsed="1"/>
     <w:lsdException w:name="Table Subtle 1" w:semiHidden="1" w:unhideWhenUsed="1"/>
-    <w:lsdException w:name="Table Subtle 2" w:semiHidden="1" w:unhideWhenUsed="1"/>
     <w:lsdException w:name="Table Web 1" w:semiHidden="1" w:unhideWhenUsed="1"/>
     <w:lsdException w:name="Table Web 2" w:semiHidden="1" w:unhideWhenUsed="1"/>
-    <w:lsdException w:name="Table Web 3" w:semiHidden="1" w:unhideWhenUsed="1"/>
     <w:lsdException w:name="Balloon Text" w:semiHidden="1" w:unhideWhenUsed="1"/>
     <w:lsdException w:name="Table Grid" w:uiPriority="39"/>
     <w:lsdException w:name="Table Theme" w:semiHidden="1" w:unhideWhenUsed="1"/>
@@ -7588,6 +8144,10 @@
     <w:lsdException w:name="List Table 5 Dark Accent 6" w:uiPriority="50"/>
     <w:lsdException w:name="List Table 6 Colorful Accent 6" w:uiPriority="51"/>
     <w:lsdException w:name="List Table 7 Colorful Accent 6" w:uiPriority="52"/>
+    <w:lsdException w:name="Mention" w:semiHidden="1" w:unhideWhenUsed="1"/>
+    <w:lsdException w:name="Smart Hyperlink" w:semiHidden="1" w:unhideWhenUsed="1"/>
+    <w:lsdException w:name="Hashtag" w:semiHidden="1" w:unhideWhenUsed="1"/>
+    <w:lsdException w:name="Unresolved Mention" w:semiHidden="1" w:unhideWhenUsed="1"/>
   </w:latentStyles>
   <w:style w:type="paragraph" w:default="1" w:styleId="Standard">
     <w:name w:val="Normal"/>
@@ -8247,6 +8807,117 @@
       <w:szCs w:val="18"/>
     </w:rPr>
   </w:style>
+  <w:style w:type="character" w:styleId="Kommentarzeichen">
+    <w:name w:val="annotation reference"/>
+    <w:basedOn w:val="Absatz-Standardschriftart"/>
+    <w:uiPriority w:val="99"/>
+    <w:semiHidden/>
+    <w:unhideWhenUsed/>
+    <w:rsid w:val="00174F20"/>
+    <w:rPr>
+      <w:sz w:val="16"/>
+      <w:szCs w:val="16"/>
+    </w:rPr>
+  </w:style>
+  <w:style w:type="paragraph" w:styleId="Kommentartext">
+    <w:name w:val="annotation text"/>
+    <w:basedOn w:val="Standard"/>
+    <w:link w:val="KommentartextZchn"/>
+    <w:uiPriority w:val="99"/>
+    <w:semiHidden/>
+    <w:unhideWhenUsed/>
+    <w:rsid w:val="00174F20"/>
+    <w:pPr>
+      <w:spacing w:line="240" w:lineRule="auto"/>
+    </w:pPr>
+    <w:rPr>
+      <w:sz w:val="20"/>
+      <w:szCs w:val="20"/>
+    </w:rPr>
+  </w:style>
+  <w:style w:type="character" w:customStyle="1" w:styleId="KommentartextZchn">
+    <w:name w:val="Kommentartext Zchn"/>
+    <w:basedOn w:val="Absatz-Standardschriftart"/>
+    <w:link w:val="Kommentartext"/>
+    <w:uiPriority w:val="99"/>
+    <w:semiHidden/>
+    <w:rsid w:val="00174F20"/>
+    <w:rPr>
+      <w:rFonts w:ascii="Arial" w:hAnsi="Arial"/>
+      <w:sz w:val="20"/>
+      <w:szCs w:val="20"/>
+    </w:rPr>
+  </w:style>
+  <w:style w:type="paragraph" w:styleId="Kommentarthema">
+    <w:name w:val="annotation subject"/>
+    <w:basedOn w:val="Kommentartext"/>
+    <w:next w:val="Kommentartext"/>
+    <w:link w:val="KommentarthemaZchn"/>
+    <w:uiPriority w:val="99"/>
+    <w:semiHidden/>
+    <w:unhideWhenUsed/>
+    <w:rsid w:val="00174F20"/>
+    <w:rPr>
+      <w:b/>
+      <w:bCs/>
+    </w:rPr>
+  </w:style>
+  <w:style w:type="character" w:customStyle="1" w:styleId="KommentarthemaZchn">
+    <w:name w:val="Kommentarthema Zchn"/>
+    <w:basedOn w:val="KommentartextZchn"/>
+    <w:link w:val="Kommentarthema"/>
+    <w:uiPriority w:val="99"/>
+    <w:semiHidden/>
+    <w:rsid w:val="00174F20"/>
+    <w:rPr>
+      <w:rFonts w:ascii="Arial" w:hAnsi="Arial"/>
+      <w:b/>
+      <w:bCs/>
+      <w:sz w:val="20"/>
+      <w:szCs w:val="20"/>
+    </w:rPr>
+  </w:style>
+  <w:style w:type="paragraph" w:styleId="Textkrper">
+    <w:name w:val="Body Text"/>
+    <w:basedOn w:val="Standard"/>
+    <w:link w:val="TextkrperZchn"/>
+    <w:rsid w:val="00F5125A"/>
+    <w:pPr>
+      <w:spacing w:after="140" w:line="276" w:lineRule="auto"/>
+      <w:jc w:val="left"/>
+    </w:pPr>
+    <w:rPr>
+      <w:rFonts w:ascii="Liberation Serif" w:eastAsia="NSimSun" w:hAnsi="Liberation Serif" w:cs="Arial"/>
+      <w:kern w:val="2"/>
+      <w:szCs w:val="24"/>
+      <w:lang w:eastAsia="zh-CN" w:bidi="hi-IN"/>
+    </w:rPr>
+  </w:style>
+  <w:style w:type="character" w:customStyle="1" w:styleId="TextkrperZchn">
+    <w:name w:val="Textkörper Zchn"/>
+    <w:basedOn w:val="Absatz-Standardschriftart"/>
+    <w:link w:val="Textkrper"/>
+    <w:rsid w:val="00F5125A"/>
+    <w:rPr>
+      <w:rFonts w:ascii="Liberation Serif" w:eastAsia="NSimSun" w:hAnsi="Liberation Serif" w:cs="Arial"/>
+      <w:kern w:val="2"/>
+      <w:sz w:val="24"/>
+      <w:szCs w:val="24"/>
+      <w:lang w:eastAsia="zh-CN" w:bidi="hi-IN"/>
+    </w:rPr>
+  </w:style>
+  <w:style w:type="character" w:styleId="NichtaufgelsteErwhnung">
+    <w:name w:val="Unresolved Mention"/>
+    <w:basedOn w:val="Absatz-Standardschriftart"/>
+    <w:uiPriority w:val="99"/>
+    <w:semiHidden/>
+    <w:unhideWhenUsed/>
+    <w:rsid w:val="00F5125A"/>
+    <w:rPr>
+      <w:color w:val="605E5C"/>
+      <w:shd w:val="clear" w:color="auto" w:fill="E1DFDD"/>
+    </w:rPr>
+  </w:style>
 </w:styles>
 </file>
 
@@ -8550,7 +9221,7 @@
 </file>
 
 <file path=customXml/itemProps1.xml><?xml version="1.0" encoding="utf-8"?>
-<ds:datastoreItem xmlns:ds="http://schemas.openxmlformats.org/officeDocument/2006/customXml" ds:itemID="{24AFD433-0442-4680-A288-0EBC336AE561}">
+<ds:datastoreItem xmlns:ds="http://schemas.openxmlformats.org/officeDocument/2006/customXml" ds:itemID="{00471DA9-63A2-4F51-885A-36F7660B99FD}">
   <ds:schemaRefs>
     <ds:schemaRef ds:uri="http://schemas.openxmlformats.org/officeDocument/2006/bibliography"/>
   </ds:schemaRefs>

</xml_diff>